<commit_message>
Survey station history and Mullowney drift figures
</commit_message>
<xml_diff>
--- a/documents/Survey summary table.docx
+++ b/documents/Survey summary table.docx
@@ -1,32 +1,16 @@
 
 <file path=word/document.xml><?xml version="1.0" encoding="utf-8"?>
-<w:document xmlns:wpc="http://schemas.microsoft.com/office/word/2010/wordprocessingCanvas" xmlns:mo="http://schemas.microsoft.com/office/mac/office/2008/main" xmlns:mc="http://schemas.openxmlformats.org/markup-compatibility/2006" xmlns:mv="urn:schemas-microsoft-com:mac:vml" xmlns:o="urn:schemas-microsoft-com:office:office" xmlns:r="http://schemas.openxmlformats.org/officeDocument/2006/relationships" xmlns:m="http://schemas.openxmlformats.org/officeDocument/2006/math" xmlns:v="urn:schemas-microsoft-com:vml" xmlns:wp14="http://schemas.microsoft.com/office/word/2010/wordprocessingDrawing" xmlns:wp="http://schemas.openxmlformats.org/drawingml/2006/wordprocessingDrawing" xmlns:w10="urn:schemas-microsoft-com:office:word" xmlns:w="http://schemas.openxmlformats.org/wordprocessingml/2006/main" xmlns:w14="http://schemas.microsoft.com/office/word/2010/wordml" xmlns:wpg="http://schemas.microsoft.com/office/word/2010/wordprocessingGroup" xmlns:wpi="http://schemas.microsoft.com/office/word/2010/wordprocessingInk" xmlns:wne="http://schemas.microsoft.com/office/word/2006/wordml" xmlns:wps="http://schemas.microsoft.com/office/word/2010/wordprocessingShape" mc:Ignorable="w14 wp14">
+<w:document xmlns:wpc="http://schemas.microsoft.com/office/word/2010/wordprocessingCanvas" xmlns:cx="http://schemas.microsoft.com/office/drawing/2014/chartex" xmlns:cx1="http://schemas.microsoft.com/office/drawing/2015/9/8/chartex" xmlns:mc="http://schemas.openxmlformats.org/markup-compatibility/2006" xmlns:o="urn:schemas-microsoft-com:office:office" xmlns:r="http://schemas.openxmlformats.org/officeDocument/2006/relationships" xmlns:m="http://schemas.openxmlformats.org/officeDocument/2006/math" xmlns:v="urn:schemas-microsoft-com:vml" xmlns:wp14="http://schemas.microsoft.com/office/word/2010/wordprocessingDrawing" xmlns:wp="http://schemas.openxmlformats.org/drawingml/2006/wordprocessingDrawing" xmlns:w10="urn:schemas-microsoft-com:office:word" xmlns:w="http://schemas.openxmlformats.org/wordprocessingml/2006/main" xmlns:w14="http://schemas.microsoft.com/office/word/2010/wordml" xmlns:w15="http://schemas.microsoft.com/office/word/2012/wordml" xmlns:w16se="http://schemas.microsoft.com/office/word/2015/wordml/symex" xmlns:wpg="http://schemas.microsoft.com/office/word/2010/wordprocessingGroup" xmlns:wpi="http://schemas.microsoft.com/office/word/2010/wordprocessingInk" xmlns:wne="http://schemas.microsoft.com/office/word/2006/wordml" xmlns:wps="http://schemas.microsoft.com/office/word/2010/wordprocessingShape" mc:Ignorable="w14 w15 w16se wp14">
   <w:body>
     <w:p>
-      <w:bookmarkStart w:id="0" w:name="_GoBack"/>
       <w:r>
         <w:rPr>
           <w:b/>
         </w:rPr>
-        <w:t xml:space="preserve">Table </w:t>
-      </w:r>
-      <w:proofErr w:type="gramStart"/>
-      <w:r>
-        <w:rPr>
-          <w:b/>
-        </w:rPr>
-        <w:t>X</w:t>
+        <w:t>Table X</w:t>
       </w:r>
       <w:r>
-        <w:t xml:space="preserve"> </w:t>
-      </w:r>
-      <w:bookmarkEnd w:id="0"/>
-      <w:r>
-        <w:t>:</w:t>
-      </w:r>
-      <w:proofErr w:type="gramEnd"/>
-      <w:r>
-        <w:t xml:space="preserve"> Survey vessel and sampling summary. </w:t>
+        <w:t xml:space="preserve"> : Survey vessel and sampling summary. </w:t>
       </w:r>
     </w:p>
     <w:p/>
@@ -732,7 +716,6 @@
                 <w:lang w:val="en-CA"/>
               </w:rPr>
             </w:pPr>
-            <w:proofErr w:type="gramStart"/>
             <w:r>
               <w:rPr>
                 <w:rFonts w:ascii="Calibri" w:eastAsia="Times New Roman" w:hAnsi="Calibri" w:cs="Times New Roman"/>
@@ -743,7 +726,6 @@
               </w:rPr>
               <w:t>wood</w:t>
             </w:r>
-            <w:proofErr w:type="gramEnd"/>
           </w:p>
         </w:tc>
         <w:tc>
@@ -771,7 +753,6 @@
                 <w:lang w:val="en-CA"/>
               </w:rPr>
             </w:pPr>
-            <w:proofErr w:type="gramStart"/>
             <w:r>
               <w:rPr>
                 <w:rFonts w:ascii="Calibri" w:eastAsia="Times New Roman" w:hAnsi="Calibri" w:cs="Times New Roman"/>
@@ -782,7 +763,6 @@
               </w:rPr>
               <w:t>side</w:t>
             </w:r>
-            <w:proofErr w:type="gramEnd"/>
           </w:p>
         </w:tc>
         <w:tc>
@@ -884,7 +864,6 @@
                 <w:lang w:val="en-CA"/>
               </w:rPr>
             </w:pPr>
-            <w:proofErr w:type="gramStart"/>
             <w:r>
               <w:rPr>
                 <w:rFonts w:ascii="Calibri" w:eastAsia="Times New Roman" w:hAnsi="Calibri" w:cs="Times New Roman"/>
@@ -895,7 +874,6 @@
               </w:rPr>
               <w:t>fixed</w:t>
             </w:r>
-            <w:proofErr w:type="gramEnd"/>
           </w:p>
         </w:tc>
         <w:tc>
@@ -1162,7 +1140,6 @@
                 <w:lang w:val="en-CA"/>
               </w:rPr>
             </w:pPr>
-            <w:proofErr w:type="gramStart"/>
             <w:r>
               <w:rPr>
                 <w:rFonts w:ascii="Calibri" w:eastAsia="Times New Roman" w:hAnsi="Calibri" w:cs="Times New Roman"/>
@@ -1173,7 +1150,6 @@
               </w:rPr>
               <w:t>wood</w:t>
             </w:r>
-            <w:proofErr w:type="gramEnd"/>
           </w:p>
         </w:tc>
         <w:tc>
@@ -1201,7 +1177,6 @@
                 <w:lang w:val="en-CA"/>
               </w:rPr>
             </w:pPr>
-            <w:proofErr w:type="gramStart"/>
             <w:r>
               <w:rPr>
                 <w:rFonts w:ascii="Calibri" w:eastAsia="Times New Roman" w:hAnsi="Calibri" w:cs="Times New Roman"/>
@@ -1212,7 +1187,6 @@
               </w:rPr>
               <w:t>side</w:t>
             </w:r>
-            <w:proofErr w:type="gramEnd"/>
           </w:p>
         </w:tc>
         <w:tc>
@@ -1314,7 +1288,6 @@
                 <w:lang w:val="en-CA"/>
               </w:rPr>
             </w:pPr>
-            <w:proofErr w:type="gramStart"/>
             <w:r>
               <w:rPr>
                 <w:rFonts w:ascii="Calibri" w:eastAsia="Times New Roman" w:hAnsi="Calibri" w:cs="Times New Roman"/>
@@ -1325,7 +1298,6 @@
               </w:rPr>
               <w:t>fixed</w:t>
             </w:r>
-            <w:proofErr w:type="gramEnd"/>
           </w:p>
         </w:tc>
         <w:tc>
@@ -1592,7 +1564,6 @@
                 <w:lang w:val="en-CA"/>
               </w:rPr>
             </w:pPr>
-            <w:proofErr w:type="gramStart"/>
             <w:r>
               <w:rPr>
                 <w:rFonts w:ascii="Calibri" w:eastAsia="Times New Roman" w:hAnsi="Calibri" w:cs="Times New Roman"/>
@@ -1603,7 +1574,6 @@
               </w:rPr>
               <w:t>wood</w:t>
             </w:r>
-            <w:proofErr w:type="gramEnd"/>
           </w:p>
         </w:tc>
         <w:tc>
@@ -1631,7 +1601,6 @@
                 <w:lang w:val="en-CA"/>
               </w:rPr>
             </w:pPr>
-            <w:proofErr w:type="gramStart"/>
             <w:r>
               <w:rPr>
                 <w:rFonts w:ascii="Calibri" w:eastAsia="Times New Roman" w:hAnsi="Calibri" w:cs="Times New Roman"/>
@@ -1642,7 +1611,6 @@
               </w:rPr>
               <w:t>side</w:t>
             </w:r>
-            <w:proofErr w:type="gramEnd"/>
           </w:p>
         </w:tc>
         <w:tc>
@@ -1744,7 +1712,6 @@
                 <w:lang w:val="en-CA"/>
               </w:rPr>
             </w:pPr>
-            <w:proofErr w:type="gramStart"/>
             <w:r>
               <w:rPr>
                 <w:rFonts w:ascii="Calibri" w:eastAsia="Times New Roman" w:hAnsi="Calibri" w:cs="Times New Roman"/>
@@ -1755,7 +1722,6 @@
               </w:rPr>
               <w:t>fixed</w:t>
             </w:r>
-            <w:proofErr w:type="gramEnd"/>
           </w:p>
         </w:tc>
         <w:tc>
@@ -2022,7 +1988,6 @@
                 <w:lang w:val="en-CA"/>
               </w:rPr>
             </w:pPr>
-            <w:proofErr w:type="gramStart"/>
             <w:r>
               <w:rPr>
                 <w:rFonts w:ascii="Calibri" w:eastAsia="Times New Roman" w:hAnsi="Calibri" w:cs="Times New Roman"/>
@@ -2033,7 +1998,6 @@
               </w:rPr>
               <w:t>wood</w:t>
             </w:r>
-            <w:proofErr w:type="gramEnd"/>
           </w:p>
         </w:tc>
         <w:tc>
@@ -2061,7 +2025,6 @@
                 <w:lang w:val="en-CA"/>
               </w:rPr>
             </w:pPr>
-            <w:proofErr w:type="gramStart"/>
             <w:r>
               <w:rPr>
                 <w:rFonts w:ascii="Calibri" w:eastAsia="Times New Roman" w:hAnsi="Calibri" w:cs="Times New Roman"/>
@@ -2072,7 +2035,6 @@
               </w:rPr>
               <w:t>side</w:t>
             </w:r>
-            <w:proofErr w:type="gramEnd"/>
           </w:p>
         </w:tc>
         <w:tc>
@@ -2174,27 +2136,15 @@
                 <w:lang w:val="en-CA"/>
               </w:rPr>
             </w:pPr>
-            <w:proofErr w:type="gramStart"/>
-            <w:r>
-              <w:rPr>
-                <w:rFonts w:ascii="Calibri" w:eastAsia="Times New Roman" w:hAnsi="Calibri" w:cs="Times New Roman"/>
-                <w:color w:val="000000"/>
-                <w:sz w:val="18"/>
-                <w:szCs w:val="18"/>
-                <w:lang w:val="en-CA"/>
-              </w:rPr>
-              <w:t>new</w:t>
-            </w:r>
-            <w:proofErr w:type="gramEnd"/>
-            <w:r>
-              <w:rPr>
-                <w:rFonts w:ascii="Calibri" w:eastAsia="Times New Roman" w:hAnsi="Calibri" w:cs="Times New Roman"/>
-                <w:color w:val="000000"/>
-                <w:sz w:val="18"/>
-                <w:szCs w:val="18"/>
-                <w:lang w:val="en-CA"/>
-              </w:rPr>
-              <w:t xml:space="preserve"> stations</w:t>
+            <w:r>
+              <w:rPr>
+                <w:rFonts w:ascii="Calibri" w:eastAsia="Times New Roman" w:hAnsi="Calibri" w:cs="Times New Roman"/>
+                <w:color w:val="000000"/>
+                <w:sz w:val="18"/>
+                <w:szCs w:val="18"/>
+                <w:lang w:val="en-CA"/>
+              </w:rPr>
+              <w:t>new stations</w:t>
             </w:r>
           </w:p>
         </w:tc>
@@ -2462,7 +2412,6 @@
                 <w:lang w:val="en-CA"/>
               </w:rPr>
             </w:pPr>
-            <w:proofErr w:type="gramStart"/>
             <w:r>
               <w:rPr>
                 <w:rFonts w:ascii="Calibri" w:eastAsia="Times New Roman" w:hAnsi="Calibri" w:cs="Times New Roman"/>
@@ -2473,7 +2422,6 @@
               </w:rPr>
               <w:t>wood</w:t>
             </w:r>
-            <w:proofErr w:type="gramEnd"/>
           </w:p>
         </w:tc>
         <w:tc>
@@ -2501,7 +2449,6 @@
                 <w:lang w:val="en-CA"/>
               </w:rPr>
             </w:pPr>
-            <w:proofErr w:type="gramStart"/>
             <w:r>
               <w:rPr>
                 <w:rFonts w:ascii="Calibri" w:eastAsia="Times New Roman" w:hAnsi="Calibri" w:cs="Times New Roman"/>
@@ -2512,7 +2459,6 @@
               </w:rPr>
               <w:t>side</w:t>
             </w:r>
-            <w:proofErr w:type="gramEnd"/>
           </w:p>
         </w:tc>
         <w:tc>
@@ -2614,7 +2560,6 @@
                 <w:lang w:val="en-CA"/>
               </w:rPr>
             </w:pPr>
-            <w:proofErr w:type="gramStart"/>
             <w:r>
               <w:rPr>
                 <w:rFonts w:ascii="Calibri" w:eastAsia="Times New Roman" w:hAnsi="Calibri" w:cs="Times New Roman"/>
@@ -2625,7 +2570,6 @@
               </w:rPr>
               <w:t>fixed</w:t>
             </w:r>
-            <w:proofErr w:type="gramEnd"/>
           </w:p>
         </w:tc>
         <w:tc>
@@ -2892,7 +2836,6 @@
                 <w:lang w:val="en-CA"/>
               </w:rPr>
             </w:pPr>
-            <w:proofErr w:type="gramStart"/>
             <w:r>
               <w:rPr>
                 <w:rFonts w:ascii="Calibri" w:eastAsia="Times New Roman" w:hAnsi="Calibri" w:cs="Times New Roman"/>
@@ -2903,7 +2846,6 @@
               </w:rPr>
               <w:t>wood</w:t>
             </w:r>
-            <w:proofErr w:type="gramEnd"/>
           </w:p>
         </w:tc>
         <w:tc>
@@ -2931,7 +2873,6 @@
                 <w:lang w:val="en-CA"/>
               </w:rPr>
             </w:pPr>
-            <w:proofErr w:type="gramStart"/>
             <w:r>
               <w:rPr>
                 <w:rFonts w:ascii="Calibri" w:eastAsia="Times New Roman" w:hAnsi="Calibri" w:cs="Times New Roman"/>
@@ -2942,7 +2883,6 @@
               </w:rPr>
               <w:t>side</w:t>
             </w:r>
-            <w:proofErr w:type="gramEnd"/>
           </w:p>
         </w:tc>
         <w:tc>
@@ -3044,7 +2984,6 @@
                 <w:lang w:val="en-CA"/>
               </w:rPr>
             </w:pPr>
-            <w:proofErr w:type="gramStart"/>
             <w:r>
               <w:rPr>
                 <w:rFonts w:ascii="Calibri" w:eastAsia="Times New Roman" w:hAnsi="Calibri" w:cs="Times New Roman"/>
@@ -3055,7 +2994,6 @@
               </w:rPr>
               <w:t>fixed</w:t>
             </w:r>
-            <w:proofErr w:type="gramEnd"/>
           </w:p>
         </w:tc>
         <w:tc>
@@ -3322,7 +3260,6 @@
                 <w:lang w:val="en-CA"/>
               </w:rPr>
             </w:pPr>
-            <w:proofErr w:type="gramStart"/>
             <w:r>
               <w:rPr>
                 <w:rFonts w:ascii="Calibri" w:eastAsia="Times New Roman" w:hAnsi="Calibri" w:cs="Times New Roman"/>
@@ -3333,7 +3270,6 @@
               </w:rPr>
               <w:t>wood</w:t>
             </w:r>
-            <w:proofErr w:type="gramEnd"/>
           </w:p>
         </w:tc>
         <w:tc>
@@ -3361,7 +3297,6 @@
                 <w:lang w:val="en-CA"/>
               </w:rPr>
             </w:pPr>
-            <w:proofErr w:type="gramStart"/>
             <w:r>
               <w:rPr>
                 <w:rFonts w:ascii="Calibri" w:eastAsia="Times New Roman" w:hAnsi="Calibri" w:cs="Times New Roman"/>
@@ -3372,7 +3307,6 @@
               </w:rPr>
               <w:t>side</w:t>
             </w:r>
-            <w:proofErr w:type="gramEnd"/>
           </w:p>
         </w:tc>
         <w:tc>
@@ -3474,7 +3408,6 @@
                 <w:lang w:val="en-CA"/>
               </w:rPr>
             </w:pPr>
-            <w:proofErr w:type="gramStart"/>
             <w:r>
               <w:rPr>
                 <w:rFonts w:ascii="Calibri" w:eastAsia="Times New Roman" w:hAnsi="Calibri" w:cs="Times New Roman"/>
@@ -3485,7 +3418,6 @@
               </w:rPr>
               <w:t>fixed</w:t>
             </w:r>
-            <w:proofErr w:type="gramEnd"/>
           </w:p>
         </w:tc>
         <w:tc>
@@ -3752,7 +3684,6 @@
                 <w:lang w:val="en-CA"/>
               </w:rPr>
             </w:pPr>
-            <w:proofErr w:type="gramStart"/>
             <w:r>
               <w:rPr>
                 <w:rFonts w:ascii="Calibri" w:eastAsia="Times New Roman" w:hAnsi="Calibri" w:cs="Times New Roman"/>
@@ -3763,7 +3694,6 @@
               </w:rPr>
               <w:t>wood</w:t>
             </w:r>
-            <w:proofErr w:type="gramEnd"/>
           </w:p>
         </w:tc>
         <w:tc>
@@ -3791,7 +3721,6 @@
                 <w:lang w:val="en-CA"/>
               </w:rPr>
             </w:pPr>
-            <w:proofErr w:type="gramStart"/>
             <w:r>
               <w:rPr>
                 <w:rFonts w:ascii="Calibri" w:eastAsia="Times New Roman" w:hAnsi="Calibri" w:cs="Times New Roman"/>
@@ -3802,7 +3731,6 @@
               </w:rPr>
               <w:t>side</w:t>
             </w:r>
-            <w:proofErr w:type="gramEnd"/>
           </w:p>
         </w:tc>
         <w:tc>
@@ -3904,7 +3832,6 @@
                 <w:lang w:val="en-CA"/>
               </w:rPr>
             </w:pPr>
-            <w:proofErr w:type="gramStart"/>
             <w:r>
               <w:rPr>
                 <w:rFonts w:ascii="Calibri" w:eastAsia="Times New Roman" w:hAnsi="Calibri" w:cs="Times New Roman"/>
@@ -3915,7 +3842,6 @@
               </w:rPr>
               <w:t>fixed</w:t>
             </w:r>
-            <w:proofErr w:type="gramEnd"/>
           </w:p>
         </w:tc>
         <w:tc>
@@ -4182,7 +4108,6 @@
                 <w:lang w:val="en-CA"/>
               </w:rPr>
             </w:pPr>
-            <w:proofErr w:type="gramStart"/>
             <w:r>
               <w:rPr>
                 <w:rFonts w:ascii="Calibri" w:eastAsia="Times New Roman" w:hAnsi="Calibri" w:cs="Times New Roman"/>
@@ -4193,7 +4118,6 @@
               </w:rPr>
               <w:t>wood</w:t>
             </w:r>
-            <w:proofErr w:type="gramEnd"/>
           </w:p>
         </w:tc>
         <w:tc>
@@ -4221,7 +4145,6 @@
                 <w:lang w:val="en-CA"/>
               </w:rPr>
             </w:pPr>
-            <w:proofErr w:type="gramStart"/>
             <w:r>
               <w:rPr>
                 <w:rFonts w:ascii="Calibri" w:eastAsia="Times New Roman" w:hAnsi="Calibri" w:cs="Times New Roman"/>
@@ -4232,7 +4155,6 @@
               </w:rPr>
               <w:t>side</w:t>
             </w:r>
-            <w:proofErr w:type="gramEnd"/>
           </w:p>
         </w:tc>
         <w:tc>
@@ -4334,7 +4256,6 @@
                 <w:lang w:val="en-CA"/>
               </w:rPr>
             </w:pPr>
-            <w:proofErr w:type="gramStart"/>
             <w:r>
               <w:rPr>
                 <w:rFonts w:ascii="Calibri" w:eastAsia="Times New Roman" w:hAnsi="Calibri" w:cs="Times New Roman"/>
@@ -4345,7 +4266,6 @@
               </w:rPr>
               <w:t>partial</w:t>
             </w:r>
-            <w:proofErr w:type="gramEnd"/>
           </w:p>
         </w:tc>
         <w:tc>
@@ -4606,7 +4526,6 @@
                 <w:lang w:val="en-CA"/>
               </w:rPr>
             </w:pPr>
-            <w:proofErr w:type="gramStart"/>
             <w:r>
               <w:rPr>
                 <w:rFonts w:ascii="Calibri" w:eastAsia="Times New Roman" w:hAnsi="Calibri" w:cs="Times New Roman"/>
@@ -4617,7 +4536,6 @@
               </w:rPr>
               <w:t>wood</w:t>
             </w:r>
-            <w:proofErr w:type="gramEnd"/>
           </w:p>
         </w:tc>
         <w:tc>
@@ -4644,7 +4562,6 @@
                 <w:lang w:val="en-CA"/>
               </w:rPr>
             </w:pPr>
-            <w:proofErr w:type="gramStart"/>
             <w:r>
               <w:rPr>
                 <w:rFonts w:ascii="Calibri" w:eastAsia="Times New Roman" w:hAnsi="Calibri" w:cs="Times New Roman"/>
@@ -4655,7 +4572,6 @@
               </w:rPr>
               <w:t>side</w:t>
             </w:r>
-            <w:proofErr w:type="gramEnd"/>
           </w:p>
         </w:tc>
         <w:tc>
@@ -4754,7 +4670,6 @@
                 <w:lang w:val="en-CA"/>
               </w:rPr>
             </w:pPr>
-            <w:proofErr w:type="gramStart"/>
             <w:r>
               <w:rPr>
                 <w:rFonts w:ascii="Calibri" w:eastAsia="Times New Roman" w:hAnsi="Calibri" w:cs="Times New Roman"/>
@@ -4765,7 +4680,6 @@
               </w:rPr>
               <w:t>fixed</w:t>
             </w:r>
-            <w:proofErr w:type="gramEnd"/>
           </w:p>
         </w:tc>
         <w:tc>
@@ -5031,7 +4945,6 @@
                 <w:lang w:val="en-CA"/>
               </w:rPr>
             </w:pPr>
-            <w:proofErr w:type="gramStart"/>
             <w:r>
               <w:rPr>
                 <w:rFonts w:ascii="Calibri" w:eastAsia="Times New Roman" w:hAnsi="Calibri" w:cs="Times New Roman"/>
@@ -5042,7 +4955,6 @@
               </w:rPr>
               <w:t>wood</w:t>
             </w:r>
-            <w:proofErr w:type="gramEnd"/>
           </w:p>
         </w:tc>
         <w:tc>
@@ -5070,7 +4982,6 @@
                 <w:lang w:val="en-CA"/>
               </w:rPr>
             </w:pPr>
-            <w:proofErr w:type="gramStart"/>
             <w:r>
               <w:rPr>
                 <w:rFonts w:ascii="Calibri" w:eastAsia="Times New Roman" w:hAnsi="Calibri" w:cs="Times New Roman"/>
@@ -5081,7 +4992,6 @@
               </w:rPr>
               <w:t>side</w:t>
             </w:r>
-            <w:proofErr w:type="gramEnd"/>
           </w:p>
         </w:tc>
         <w:tc>
@@ -5183,7 +5093,6 @@
                 <w:lang w:val="en-CA"/>
               </w:rPr>
             </w:pPr>
-            <w:proofErr w:type="gramStart"/>
             <w:r>
               <w:rPr>
                 <w:rFonts w:ascii="Calibri" w:eastAsia="Times New Roman" w:hAnsi="Calibri" w:cs="Times New Roman"/>
@@ -5194,7 +5103,6 @@
               </w:rPr>
               <w:t>fixed</w:t>
             </w:r>
-            <w:proofErr w:type="gramEnd"/>
           </w:p>
         </w:tc>
         <w:tc>
@@ -5449,7 +5357,6 @@
                 <w:lang w:val="en-CA"/>
               </w:rPr>
             </w:pPr>
-            <w:proofErr w:type="gramStart"/>
             <w:r>
               <w:rPr>
                 <w:rFonts w:ascii="Calibri" w:eastAsia="Times New Roman" w:hAnsi="Calibri" w:cs="Times New Roman"/>
@@ -5460,7 +5367,6 @@
               </w:rPr>
               <w:t>steel</w:t>
             </w:r>
-            <w:proofErr w:type="gramEnd"/>
           </w:p>
         </w:tc>
         <w:tc>
@@ -5488,7 +5394,6 @@
                 <w:lang w:val="en-CA"/>
               </w:rPr>
             </w:pPr>
-            <w:proofErr w:type="gramStart"/>
             <w:r>
               <w:rPr>
                 <w:rFonts w:ascii="Calibri" w:eastAsia="Times New Roman" w:hAnsi="Calibri" w:cs="Times New Roman"/>
@@ -5499,7 +5404,6 @@
               </w:rPr>
               <w:t>stern</w:t>
             </w:r>
-            <w:proofErr w:type="gramEnd"/>
           </w:p>
         </w:tc>
         <w:tc>
@@ -5601,7 +5505,6 @@
                 <w:lang w:val="en-CA"/>
               </w:rPr>
             </w:pPr>
-            <w:proofErr w:type="gramStart"/>
             <w:r>
               <w:rPr>
                 <w:rFonts w:ascii="Calibri" w:eastAsia="Times New Roman" w:hAnsi="Calibri" w:cs="Times New Roman"/>
@@ -5612,7 +5515,6 @@
               </w:rPr>
               <w:t>fixed</w:t>
             </w:r>
-            <w:proofErr w:type="gramEnd"/>
           </w:p>
         </w:tc>
         <w:tc>
@@ -5867,7 +5769,6 @@
                 <w:lang w:val="en-CA"/>
               </w:rPr>
             </w:pPr>
-            <w:proofErr w:type="gramStart"/>
             <w:r>
               <w:rPr>
                 <w:rFonts w:ascii="Calibri" w:eastAsia="Times New Roman" w:hAnsi="Calibri" w:cs="Times New Roman"/>
@@ -5878,7 +5779,6 @@
               </w:rPr>
               <w:t>steel</w:t>
             </w:r>
-            <w:proofErr w:type="gramEnd"/>
           </w:p>
         </w:tc>
         <w:tc>
@@ -5906,7 +5806,6 @@
                 <w:lang w:val="en-CA"/>
               </w:rPr>
             </w:pPr>
-            <w:proofErr w:type="gramStart"/>
             <w:r>
               <w:rPr>
                 <w:rFonts w:ascii="Calibri" w:eastAsia="Times New Roman" w:hAnsi="Calibri" w:cs="Times New Roman"/>
@@ -5917,7 +5816,6 @@
               </w:rPr>
               <w:t>stern</w:t>
             </w:r>
-            <w:proofErr w:type="gramEnd"/>
           </w:p>
         </w:tc>
         <w:tc>
@@ -6019,7 +5917,6 @@
                 <w:lang w:val="en-CA"/>
               </w:rPr>
             </w:pPr>
-            <w:proofErr w:type="gramStart"/>
             <w:r>
               <w:rPr>
                 <w:rFonts w:ascii="Calibri" w:eastAsia="Times New Roman" w:hAnsi="Calibri" w:cs="Times New Roman"/>
@@ -6030,7 +5927,6 @@
               </w:rPr>
               <w:t>fixed</w:t>
             </w:r>
-            <w:proofErr w:type="gramEnd"/>
           </w:p>
         </w:tc>
         <w:tc>
@@ -6279,7 +6175,6 @@
                 <w:lang w:val="en-CA"/>
               </w:rPr>
             </w:pPr>
-            <w:proofErr w:type="gramStart"/>
             <w:r>
               <w:rPr>
                 <w:rFonts w:ascii="Calibri" w:eastAsia="Times New Roman" w:hAnsi="Calibri" w:cs="Times New Roman"/>
@@ -6290,7 +6185,6 @@
               </w:rPr>
               <w:t>steel</w:t>
             </w:r>
-            <w:proofErr w:type="gramEnd"/>
           </w:p>
         </w:tc>
         <w:tc>
@@ -6317,7 +6211,6 @@
                 <w:lang w:val="en-CA"/>
               </w:rPr>
             </w:pPr>
-            <w:proofErr w:type="gramStart"/>
             <w:r>
               <w:rPr>
                 <w:rFonts w:ascii="Calibri" w:eastAsia="Times New Roman" w:hAnsi="Calibri" w:cs="Times New Roman"/>
@@ -6328,7 +6221,6 @@
               </w:rPr>
               <w:t>stern</w:t>
             </w:r>
-            <w:proofErr w:type="gramEnd"/>
           </w:p>
         </w:tc>
         <w:tc>
@@ -6427,7 +6319,6 @@
                 <w:lang w:val="en-CA"/>
               </w:rPr>
             </w:pPr>
-            <w:proofErr w:type="gramStart"/>
             <w:r>
               <w:rPr>
                 <w:rFonts w:ascii="Calibri" w:eastAsia="Times New Roman" w:hAnsi="Calibri" w:cs="Times New Roman"/>
@@ -6438,7 +6329,6 @@
               </w:rPr>
               <w:t>fixed</w:t>
             </w:r>
-            <w:proofErr w:type="gramEnd"/>
           </w:p>
         </w:tc>
         <w:tc>
@@ -6692,7 +6582,6 @@
                 <w:lang w:val="en-CA"/>
               </w:rPr>
             </w:pPr>
-            <w:proofErr w:type="gramStart"/>
             <w:r>
               <w:rPr>
                 <w:rFonts w:ascii="Calibri" w:eastAsia="Times New Roman" w:hAnsi="Calibri" w:cs="Times New Roman"/>
@@ -6703,7 +6592,6 @@
               </w:rPr>
               <w:t>steel</w:t>
             </w:r>
-            <w:proofErr w:type="gramEnd"/>
           </w:p>
         </w:tc>
         <w:tc>
@@ -6731,7 +6619,6 @@
                 <w:lang w:val="en-CA"/>
               </w:rPr>
             </w:pPr>
-            <w:proofErr w:type="gramStart"/>
             <w:r>
               <w:rPr>
                 <w:rFonts w:ascii="Calibri" w:eastAsia="Times New Roman" w:hAnsi="Calibri" w:cs="Times New Roman"/>
@@ -6742,7 +6629,6 @@
               </w:rPr>
               <w:t>stern</w:t>
             </w:r>
-            <w:proofErr w:type="gramEnd"/>
           </w:p>
         </w:tc>
         <w:tc>
@@ -6844,7 +6730,6 @@
                 <w:lang w:val="en-CA"/>
               </w:rPr>
             </w:pPr>
-            <w:proofErr w:type="gramStart"/>
             <w:r>
               <w:rPr>
                 <w:rFonts w:ascii="Calibri" w:eastAsia="Times New Roman" w:hAnsi="Calibri" w:cs="Times New Roman"/>
@@ -6855,7 +6740,6 @@
               </w:rPr>
               <w:t>fixed</w:t>
             </w:r>
-            <w:proofErr w:type="gramEnd"/>
           </w:p>
         </w:tc>
         <w:tc>
@@ -7110,7 +6994,6 @@
                 <w:lang w:val="en-CA"/>
               </w:rPr>
             </w:pPr>
-            <w:proofErr w:type="gramStart"/>
             <w:r>
               <w:rPr>
                 <w:rFonts w:ascii="Calibri" w:eastAsia="Times New Roman" w:hAnsi="Calibri" w:cs="Times New Roman"/>
@@ -7121,7 +7004,6 @@
               </w:rPr>
               <w:t>fiberglass</w:t>
             </w:r>
-            <w:proofErr w:type="gramEnd"/>
           </w:p>
         </w:tc>
         <w:tc>
@@ -7149,7 +7031,6 @@
                 <w:lang w:val="en-CA"/>
               </w:rPr>
             </w:pPr>
-            <w:proofErr w:type="gramStart"/>
             <w:r>
               <w:rPr>
                 <w:rFonts w:ascii="Calibri" w:eastAsia="Times New Roman" w:hAnsi="Calibri" w:cs="Times New Roman"/>
@@ -7160,7 +7041,6 @@
               </w:rPr>
               <w:t>stern</w:t>
             </w:r>
-            <w:proofErr w:type="gramEnd"/>
           </w:p>
         </w:tc>
         <w:tc>
@@ -7262,7 +7142,6 @@
                 <w:lang w:val="en-CA"/>
               </w:rPr>
             </w:pPr>
-            <w:proofErr w:type="gramStart"/>
             <w:r>
               <w:rPr>
                 <w:rFonts w:ascii="Calibri" w:eastAsia="Times New Roman" w:hAnsi="Calibri" w:cs="Times New Roman"/>
@@ -7273,7 +7152,6 @@
               </w:rPr>
               <w:t>fixed</w:t>
             </w:r>
-            <w:proofErr w:type="gramEnd"/>
           </w:p>
         </w:tc>
         <w:tc>
@@ -7528,7 +7406,6 @@
                 <w:lang w:val="en-CA"/>
               </w:rPr>
             </w:pPr>
-            <w:proofErr w:type="gramStart"/>
             <w:r>
               <w:rPr>
                 <w:rFonts w:ascii="Calibri" w:eastAsia="Times New Roman" w:hAnsi="Calibri" w:cs="Times New Roman"/>
@@ -7539,7 +7416,6 @@
               </w:rPr>
               <w:t>fiberglass</w:t>
             </w:r>
-            <w:proofErr w:type="gramEnd"/>
           </w:p>
         </w:tc>
         <w:tc>
@@ -7567,7 +7443,6 @@
                 <w:lang w:val="en-CA"/>
               </w:rPr>
             </w:pPr>
-            <w:proofErr w:type="gramStart"/>
             <w:r>
               <w:rPr>
                 <w:rFonts w:ascii="Calibri" w:eastAsia="Times New Roman" w:hAnsi="Calibri" w:cs="Times New Roman"/>
@@ -7578,7 +7453,6 @@
               </w:rPr>
               <w:t>stern</w:t>
             </w:r>
-            <w:proofErr w:type="gramEnd"/>
           </w:p>
         </w:tc>
         <w:tc>
@@ -7680,7 +7554,6 @@
                 <w:lang w:val="en-CA"/>
               </w:rPr>
             </w:pPr>
-            <w:proofErr w:type="gramStart"/>
             <w:r>
               <w:rPr>
                 <w:rFonts w:ascii="Calibri" w:eastAsia="Times New Roman" w:hAnsi="Calibri" w:cs="Times New Roman"/>
@@ -7691,7 +7564,6 @@
               </w:rPr>
               <w:t>fixed</w:t>
             </w:r>
-            <w:proofErr w:type="gramEnd"/>
           </w:p>
         </w:tc>
         <w:tc>
@@ -7946,7 +7818,6 @@
                 <w:lang w:val="en-CA"/>
               </w:rPr>
             </w:pPr>
-            <w:proofErr w:type="gramStart"/>
             <w:r>
               <w:rPr>
                 <w:rFonts w:ascii="Calibri" w:eastAsia="Times New Roman" w:hAnsi="Calibri" w:cs="Times New Roman"/>
@@ -7957,7 +7828,6 @@
               </w:rPr>
               <w:t>fiberglass</w:t>
             </w:r>
-            <w:proofErr w:type="gramEnd"/>
           </w:p>
         </w:tc>
         <w:tc>
@@ -7985,7 +7855,6 @@
                 <w:lang w:val="en-CA"/>
               </w:rPr>
             </w:pPr>
-            <w:proofErr w:type="gramStart"/>
             <w:r>
               <w:rPr>
                 <w:rFonts w:ascii="Calibri" w:eastAsia="Times New Roman" w:hAnsi="Calibri" w:cs="Times New Roman"/>
@@ -7996,7 +7865,6 @@
               </w:rPr>
               <w:t>stern</w:t>
             </w:r>
-            <w:proofErr w:type="gramEnd"/>
           </w:p>
         </w:tc>
         <w:tc>
@@ -8098,7 +7966,6 @@
                 <w:lang w:val="en-CA"/>
               </w:rPr>
             </w:pPr>
-            <w:proofErr w:type="gramStart"/>
             <w:r>
               <w:rPr>
                 <w:rFonts w:ascii="Calibri" w:eastAsia="Times New Roman" w:hAnsi="Calibri" w:cs="Times New Roman"/>
@@ -8109,7 +7976,6 @@
               </w:rPr>
               <w:t>fixed</w:t>
             </w:r>
-            <w:proofErr w:type="gramEnd"/>
           </w:p>
         </w:tc>
         <w:tc>
@@ -8176,15 +8042,17 @@
                 <w:color w:val="000000"/>
                 <w:sz w:val="18"/>
                 <w:szCs w:val="18"/>
-                <w:lang w:val="en-CA"/>
-              </w:rPr>
-            </w:pPr>
-            <w:r>
-              <w:rPr>
-                <w:rFonts w:ascii="Calibri" w:eastAsia="Times New Roman" w:hAnsi="Calibri" w:cs="Times New Roman"/>
-                <w:color w:val="000000"/>
-                <w:sz w:val="18"/>
-                <w:szCs w:val="18"/>
+                <w:highlight w:val="yellow"/>
+                <w:lang w:val="en-CA"/>
+              </w:rPr>
+            </w:pPr>
+            <w:r>
+              <w:rPr>
+                <w:rFonts w:ascii="Calibri" w:eastAsia="Times New Roman" w:hAnsi="Calibri" w:cs="Times New Roman"/>
+                <w:color w:val="000000"/>
+                <w:sz w:val="18"/>
+                <w:szCs w:val="18"/>
+                <w:highlight w:val="yellow"/>
                 <w:lang w:val="en-CA"/>
               </w:rPr>
               <w:t>2006</w:t>
@@ -8213,15 +8081,17 @@
                 <w:color w:val="000000"/>
                 <w:sz w:val="18"/>
                 <w:szCs w:val="18"/>
-                <w:lang w:val="en-CA"/>
-              </w:rPr>
-            </w:pPr>
-            <w:r>
-              <w:rPr>
-                <w:rFonts w:ascii="Calibri" w:eastAsia="Times New Roman" w:hAnsi="Calibri" w:cs="Times New Roman"/>
-                <w:color w:val="000000"/>
-                <w:sz w:val="18"/>
-                <w:szCs w:val="18"/>
+                <w:highlight w:val="yellow"/>
+                <w:lang w:val="en-CA"/>
+              </w:rPr>
+            </w:pPr>
+            <w:r>
+              <w:rPr>
+                <w:rFonts w:ascii="Calibri" w:eastAsia="Times New Roman" w:hAnsi="Calibri" w:cs="Times New Roman"/>
+                <w:color w:val="000000"/>
+                <w:sz w:val="18"/>
+                <w:szCs w:val="18"/>
+                <w:highlight w:val="yellow"/>
                 <w:lang w:val="en-CA"/>
               </w:rPr>
               <w:t>Marco-Michel</w:t>
@@ -8250,15 +8120,17 @@
                 <w:color w:val="000000"/>
                 <w:sz w:val="18"/>
                 <w:szCs w:val="18"/>
-                <w:lang w:val="en-CA"/>
-              </w:rPr>
-            </w:pPr>
-            <w:r>
-              <w:rPr>
-                <w:rFonts w:ascii="Calibri" w:eastAsia="Times New Roman" w:hAnsi="Calibri" w:cs="Times New Roman"/>
-                <w:color w:val="000000"/>
-                <w:sz w:val="18"/>
-                <w:szCs w:val="18"/>
+                <w:highlight w:val="yellow"/>
+                <w:lang w:val="en-CA"/>
+              </w:rPr>
+            </w:pPr>
+            <w:r>
+              <w:rPr>
+                <w:rFonts w:ascii="Calibri" w:eastAsia="Times New Roman" w:hAnsi="Calibri" w:cs="Times New Roman"/>
+                <w:color w:val="000000"/>
+                <w:sz w:val="18"/>
+                <w:szCs w:val="18"/>
+                <w:highlight w:val="yellow"/>
                 <w:lang w:val="en-CA"/>
               </w:rPr>
               <w:t>65ft</w:t>
@@ -8287,15 +8159,17 @@
                 <w:color w:val="000000"/>
                 <w:sz w:val="18"/>
                 <w:szCs w:val="18"/>
-                <w:lang w:val="en-CA"/>
-              </w:rPr>
-            </w:pPr>
-            <w:r>
-              <w:rPr>
-                <w:rFonts w:ascii="Calibri" w:eastAsia="Times New Roman" w:hAnsi="Calibri" w:cs="Times New Roman"/>
-                <w:color w:val="000000"/>
-                <w:sz w:val="18"/>
-                <w:szCs w:val="18"/>
+                <w:highlight w:val="yellow"/>
+                <w:lang w:val="en-CA"/>
+              </w:rPr>
+            </w:pPr>
+            <w:r>
+              <w:rPr>
+                <w:rFonts w:ascii="Calibri" w:eastAsia="Times New Roman" w:hAnsi="Calibri" w:cs="Times New Roman"/>
+                <w:color w:val="000000"/>
+                <w:sz w:val="18"/>
+                <w:szCs w:val="18"/>
+                <w:highlight w:val="yellow"/>
                 <w:lang w:val="en-CA"/>
               </w:rPr>
               <w:t>-</w:t>
@@ -8324,15 +8198,17 @@
                 <w:color w:val="000000"/>
                 <w:sz w:val="18"/>
                 <w:szCs w:val="18"/>
-                <w:lang w:val="en-CA"/>
-              </w:rPr>
-            </w:pPr>
-            <w:r>
-              <w:rPr>
-                <w:rFonts w:ascii="Calibri" w:eastAsia="Times New Roman" w:hAnsi="Calibri" w:cs="Times New Roman"/>
-                <w:color w:val="000000"/>
-                <w:sz w:val="18"/>
-                <w:szCs w:val="18"/>
+                <w:highlight w:val="yellow"/>
+                <w:lang w:val="en-CA"/>
+              </w:rPr>
+            </w:pPr>
+            <w:r>
+              <w:rPr>
+                <w:rFonts w:ascii="Calibri" w:eastAsia="Times New Roman" w:hAnsi="Calibri" w:cs="Times New Roman"/>
+                <w:color w:val="000000"/>
+                <w:sz w:val="18"/>
+                <w:szCs w:val="18"/>
+                <w:highlight w:val="yellow"/>
                 <w:lang w:val="en-CA"/>
               </w:rPr>
               <w:t>660</w:t>
@@ -8361,21 +8237,21 @@
                 <w:color w:val="000000"/>
                 <w:sz w:val="18"/>
                 <w:szCs w:val="18"/>
-                <w:lang w:val="en-CA"/>
-              </w:rPr>
-            </w:pPr>
-            <w:proofErr w:type="gramStart"/>
-            <w:r>
-              <w:rPr>
-                <w:rFonts w:ascii="Calibri" w:eastAsia="Times New Roman" w:hAnsi="Calibri" w:cs="Times New Roman"/>
-                <w:color w:val="000000"/>
-                <w:sz w:val="18"/>
-                <w:szCs w:val="18"/>
+                <w:highlight w:val="yellow"/>
+                <w:lang w:val="en-CA"/>
+              </w:rPr>
+            </w:pPr>
+            <w:r>
+              <w:rPr>
+                <w:rFonts w:ascii="Calibri" w:eastAsia="Times New Roman" w:hAnsi="Calibri" w:cs="Times New Roman"/>
+                <w:color w:val="000000"/>
+                <w:sz w:val="18"/>
+                <w:szCs w:val="18"/>
+                <w:highlight w:val="yellow"/>
                 <w:lang w:val="en-CA"/>
               </w:rPr>
               <w:t>fiberglass</w:t>
             </w:r>
-            <w:proofErr w:type="gramEnd"/>
           </w:p>
         </w:tc>
         <w:tc>
@@ -8400,21 +8276,21 @@
                 <w:color w:val="000000"/>
                 <w:sz w:val="18"/>
                 <w:szCs w:val="18"/>
-                <w:lang w:val="en-CA"/>
-              </w:rPr>
-            </w:pPr>
-            <w:proofErr w:type="gramStart"/>
-            <w:r>
-              <w:rPr>
-                <w:rFonts w:ascii="Calibri" w:eastAsia="Times New Roman" w:hAnsi="Calibri" w:cs="Times New Roman"/>
-                <w:color w:val="000000"/>
-                <w:sz w:val="18"/>
-                <w:szCs w:val="18"/>
+                <w:highlight w:val="yellow"/>
+                <w:lang w:val="en-CA"/>
+              </w:rPr>
+            </w:pPr>
+            <w:r>
+              <w:rPr>
+                <w:rFonts w:ascii="Calibri" w:eastAsia="Times New Roman" w:hAnsi="Calibri" w:cs="Times New Roman"/>
+                <w:color w:val="000000"/>
+                <w:sz w:val="18"/>
+                <w:szCs w:val="18"/>
+                <w:highlight w:val="yellow"/>
                 <w:lang w:val="en-CA"/>
               </w:rPr>
               <w:t>stern</w:t>
             </w:r>
-            <w:proofErr w:type="gramEnd"/>
           </w:p>
         </w:tc>
         <w:tc>
@@ -8439,15 +8315,17 @@
                 <w:color w:val="000000"/>
                 <w:sz w:val="18"/>
                 <w:szCs w:val="18"/>
-                <w:lang w:val="en-CA"/>
-              </w:rPr>
-            </w:pPr>
-            <w:r>
-              <w:rPr>
-                <w:rFonts w:ascii="Calibri" w:eastAsia="Times New Roman" w:hAnsi="Calibri" w:cs="Times New Roman"/>
-                <w:color w:val="000000"/>
-                <w:sz w:val="18"/>
-                <w:szCs w:val="18"/>
+                <w:highlight w:val="yellow"/>
+                <w:lang w:val="en-CA"/>
+              </w:rPr>
+            </w:pPr>
+            <w:r>
+              <w:rPr>
+                <w:rFonts w:ascii="Calibri" w:eastAsia="Times New Roman" w:hAnsi="Calibri" w:cs="Times New Roman"/>
+                <w:color w:val="000000"/>
+                <w:sz w:val="18"/>
+                <w:szCs w:val="18"/>
+                <w:highlight w:val="yellow"/>
                 <w:lang w:val="en-CA"/>
               </w:rPr>
               <w:t>10'x10'</w:t>
@@ -8476,15 +8354,17 @@
                 <w:color w:val="000000"/>
                 <w:sz w:val="18"/>
                 <w:szCs w:val="18"/>
-                <w:lang w:val="en-CA"/>
-              </w:rPr>
-            </w:pPr>
-            <w:r>
-              <w:rPr>
-                <w:rFonts w:ascii="Calibri" w:eastAsia="Times New Roman" w:hAnsi="Calibri" w:cs="Times New Roman"/>
-                <w:color w:val="000000"/>
-                <w:sz w:val="18"/>
-                <w:szCs w:val="18"/>
+                <w:highlight w:val="yellow"/>
+                <w:lang w:val="en-CA"/>
+              </w:rPr>
+            </w:pPr>
+            <w:r>
+              <w:rPr>
+                <w:rFonts w:ascii="Calibri" w:eastAsia="Times New Roman" w:hAnsi="Calibri" w:cs="Times New Roman"/>
+                <w:color w:val="000000"/>
+                <w:sz w:val="18"/>
+                <w:szCs w:val="18"/>
+                <w:highlight w:val="yellow"/>
                 <w:lang w:val="en-CA"/>
               </w:rPr>
               <w:t>354</w:t>
@@ -8513,30 +8393,20 @@
                 <w:color w:val="000000"/>
                 <w:sz w:val="18"/>
                 <w:szCs w:val="18"/>
-                <w:lang w:val="en-CA"/>
-              </w:rPr>
-            </w:pPr>
-            <w:proofErr w:type="gramStart"/>
-            <w:r>
-              <w:rPr>
-                <w:rFonts w:ascii="Calibri" w:eastAsia="Times New Roman" w:hAnsi="Calibri" w:cs="Times New Roman"/>
-                <w:color w:val="000000"/>
-                <w:sz w:val="18"/>
-                <w:szCs w:val="18"/>
-                <w:lang w:val="en-CA"/>
-              </w:rPr>
-              <w:t>new</w:t>
-            </w:r>
-            <w:proofErr w:type="gramEnd"/>
-            <w:r>
-              <w:rPr>
-                <w:rFonts w:ascii="Calibri" w:eastAsia="Times New Roman" w:hAnsi="Calibri" w:cs="Times New Roman"/>
-                <w:color w:val="000000"/>
-                <w:sz w:val="18"/>
-                <w:szCs w:val="18"/>
-                <w:lang w:val="en-CA"/>
-              </w:rPr>
-              <w:t xml:space="preserve"> design</w:t>
+                <w:highlight w:val="yellow"/>
+                <w:lang w:val="en-CA"/>
+              </w:rPr>
+            </w:pPr>
+            <w:r>
+              <w:rPr>
+                <w:rFonts w:ascii="Calibri" w:eastAsia="Times New Roman" w:hAnsi="Calibri" w:cs="Times New Roman"/>
+                <w:color w:val="000000"/>
+                <w:sz w:val="18"/>
+                <w:szCs w:val="18"/>
+                <w:highlight w:val="yellow"/>
+                <w:lang w:val="en-CA"/>
+              </w:rPr>
+              <w:t>new design</w:t>
             </w:r>
           </w:p>
         </w:tc>
@@ -8562,15 +8432,17 @@
                 <w:color w:val="000000"/>
                 <w:sz w:val="18"/>
                 <w:szCs w:val="18"/>
-                <w:lang w:val="en-CA"/>
-              </w:rPr>
-            </w:pPr>
-            <w:r>
-              <w:rPr>
-                <w:rFonts w:ascii="Calibri" w:eastAsia="Times New Roman" w:hAnsi="Calibri" w:cs="Times New Roman"/>
-                <w:color w:val="000000"/>
-                <w:sz w:val="18"/>
-                <w:szCs w:val="18"/>
+                <w:highlight w:val="yellow"/>
+                <w:lang w:val="en-CA"/>
+              </w:rPr>
+            </w:pPr>
+            <w:r>
+              <w:rPr>
+                <w:rFonts w:ascii="Calibri" w:eastAsia="Times New Roman" w:hAnsi="Calibri" w:cs="Times New Roman"/>
+                <w:color w:val="000000"/>
+                <w:sz w:val="18"/>
+                <w:szCs w:val="18"/>
+                <w:highlight w:val="yellow"/>
                 <w:lang w:val="en-CA"/>
               </w:rPr>
               <w:t>44302</w:t>
@@ -8792,7 +8664,6 @@
                 <w:lang w:val="en-CA"/>
               </w:rPr>
             </w:pPr>
-            <w:proofErr w:type="gramStart"/>
             <w:r>
               <w:rPr>
                 <w:rFonts w:ascii="Calibri" w:eastAsia="Times New Roman" w:hAnsi="Calibri" w:cs="Times New Roman"/>
@@ -8803,7 +8674,6 @@
               </w:rPr>
               <w:t>fiberglass</w:t>
             </w:r>
-            <w:proofErr w:type="gramEnd"/>
           </w:p>
         </w:tc>
         <w:tc>
@@ -8831,7 +8701,6 @@
                 <w:lang w:val="en-CA"/>
               </w:rPr>
             </w:pPr>
-            <w:proofErr w:type="gramStart"/>
             <w:r>
               <w:rPr>
                 <w:rFonts w:ascii="Calibri" w:eastAsia="Times New Roman" w:hAnsi="Calibri" w:cs="Times New Roman"/>
@@ -8842,7 +8711,6 @@
               </w:rPr>
               <w:t>stern</w:t>
             </w:r>
-            <w:proofErr w:type="gramEnd"/>
           </w:p>
         </w:tc>
         <w:tc>
@@ -8944,7 +8812,6 @@
                 <w:lang w:val="en-CA"/>
               </w:rPr>
             </w:pPr>
-            <w:proofErr w:type="gramStart"/>
             <w:r>
               <w:rPr>
                 <w:rFonts w:ascii="Calibri" w:eastAsia="Times New Roman" w:hAnsi="Calibri" w:cs="Times New Roman"/>
@@ -8955,7 +8822,6 @@
               </w:rPr>
               <w:t>fixed</w:t>
             </w:r>
-            <w:proofErr w:type="gramEnd"/>
           </w:p>
         </w:tc>
         <w:tc>
@@ -9210,7 +9076,6 @@
                 <w:lang w:val="en-CA"/>
               </w:rPr>
             </w:pPr>
-            <w:proofErr w:type="gramStart"/>
             <w:r>
               <w:rPr>
                 <w:rFonts w:ascii="Calibri" w:eastAsia="Times New Roman" w:hAnsi="Calibri" w:cs="Times New Roman"/>
@@ -9221,7 +9086,6 @@
               </w:rPr>
               <w:t>fiberglass</w:t>
             </w:r>
-            <w:proofErr w:type="gramEnd"/>
           </w:p>
         </w:tc>
         <w:tc>
@@ -9249,7 +9113,6 @@
                 <w:lang w:val="en-CA"/>
               </w:rPr>
             </w:pPr>
-            <w:proofErr w:type="gramStart"/>
             <w:r>
               <w:rPr>
                 <w:rFonts w:ascii="Calibri" w:eastAsia="Times New Roman" w:hAnsi="Calibri" w:cs="Times New Roman"/>
@@ -9260,7 +9123,6 @@
               </w:rPr>
               <w:t>stern</w:t>
             </w:r>
-            <w:proofErr w:type="gramEnd"/>
           </w:p>
         </w:tc>
         <w:tc>
@@ -9362,7 +9224,6 @@
                 <w:lang w:val="en-CA"/>
               </w:rPr>
             </w:pPr>
-            <w:proofErr w:type="gramStart"/>
             <w:r>
               <w:rPr>
                 <w:rFonts w:ascii="Calibri" w:eastAsia="Times New Roman" w:hAnsi="Calibri" w:cs="Times New Roman"/>
@@ -9373,7 +9234,6 @@
               </w:rPr>
               <w:t>fixed</w:t>
             </w:r>
-            <w:proofErr w:type="gramEnd"/>
           </w:p>
         </w:tc>
         <w:tc>
@@ -9628,7 +9488,6 @@
                 <w:lang w:val="en-CA"/>
               </w:rPr>
             </w:pPr>
-            <w:proofErr w:type="gramStart"/>
             <w:r>
               <w:rPr>
                 <w:rFonts w:ascii="Calibri" w:eastAsia="Times New Roman" w:hAnsi="Calibri" w:cs="Times New Roman"/>
@@ -9639,7 +9498,6 @@
               </w:rPr>
               <w:t>fiberglass</w:t>
             </w:r>
-            <w:proofErr w:type="gramEnd"/>
           </w:p>
         </w:tc>
         <w:tc>
@@ -9667,7 +9525,6 @@
                 <w:lang w:val="en-CA"/>
               </w:rPr>
             </w:pPr>
-            <w:proofErr w:type="gramStart"/>
             <w:r>
               <w:rPr>
                 <w:rFonts w:ascii="Calibri" w:eastAsia="Times New Roman" w:hAnsi="Calibri" w:cs="Times New Roman"/>
@@ -9678,7 +9535,6 @@
               </w:rPr>
               <w:t>stern</w:t>
             </w:r>
-            <w:proofErr w:type="gramEnd"/>
           </w:p>
         </w:tc>
         <w:tc>
@@ -9780,7 +9636,6 @@
                 <w:lang w:val="en-CA"/>
               </w:rPr>
             </w:pPr>
-            <w:proofErr w:type="gramStart"/>
             <w:r>
               <w:rPr>
                 <w:rFonts w:ascii="Calibri" w:eastAsia="Times New Roman" w:hAnsi="Calibri" w:cs="Times New Roman"/>
@@ -9791,7 +9646,6 @@
               </w:rPr>
               <w:t>fixed</w:t>
             </w:r>
-            <w:proofErr w:type="gramEnd"/>
           </w:p>
         </w:tc>
         <w:tc>
@@ -10040,7 +9894,6 @@
                 <w:lang w:val="en-CA"/>
               </w:rPr>
             </w:pPr>
-            <w:proofErr w:type="gramStart"/>
             <w:r>
               <w:rPr>
                 <w:rFonts w:ascii="Calibri" w:eastAsia="Times New Roman" w:hAnsi="Calibri" w:cs="Times New Roman"/>
@@ -10051,7 +9904,6 @@
               </w:rPr>
               <w:t>fiberglass</w:t>
             </w:r>
-            <w:proofErr w:type="gramEnd"/>
           </w:p>
         </w:tc>
         <w:tc>
@@ -10078,7 +9930,6 @@
                 <w:lang w:val="en-CA"/>
               </w:rPr>
             </w:pPr>
-            <w:proofErr w:type="gramStart"/>
             <w:r>
               <w:rPr>
                 <w:rFonts w:ascii="Calibri" w:eastAsia="Times New Roman" w:hAnsi="Calibri" w:cs="Times New Roman"/>
@@ -10089,7 +9940,6 @@
               </w:rPr>
               <w:t>stern</w:t>
             </w:r>
-            <w:proofErr w:type="gramEnd"/>
           </w:p>
         </w:tc>
         <w:tc>
@@ -10188,7 +10038,6 @@
                 <w:lang w:val="en-CA"/>
               </w:rPr>
             </w:pPr>
-            <w:proofErr w:type="gramStart"/>
             <w:r>
               <w:rPr>
                 <w:rFonts w:ascii="Calibri" w:eastAsia="Times New Roman" w:hAnsi="Calibri" w:cs="Times New Roman"/>
@@ -10199,7 +10048,6 @@
               </w:rPr>
               <w:t>fixed</w:t>
             </w:r>
-            <w:proofErr w:type="gramEnd"/>
           </w:p>
         </w:tc>
         <w:tc>
@@ -10453,7 +10301,6 @@
                 <w:lang w:val="en-CA"/>
               </w:rPr>
             </w:pPr>
-            <w:proofErr w:type="gramStart"/>
             <w:r>
               <w:rPr>
                 <w:rFonts w:ascii="Calibri" w:eastAsia="Times New Roman" w:hAnsi="Calibri" w:cs="Times New Roman"/>
@@ -10464,7 +10311,6 @@
               </w:rPr>
               <w:t>fiberglass</w:t>
             </w:r>
-            <w:proofErr w:type="gramEnd"/>
           </w:p>
         </w:tc>
         <w:tc>
@@ -10492,7 +10338,6 @@
                 <w:lang w:val="en-CA"/>
               </w:rPr>
             </w:pPr>
-            <w:proofErr w:type="gramStart"/>
             <w:r>
               <w:rPr>
                 <w:rFonts w:ascii="Calibri" w:eastAsia="Times New Roman" w:hAnsi="Calibri" w:cs="Times New Roman"/>
@@ -10503,7 +10348,6 @@
               </w:rPr>
               <w:t>stern</w:t>
             </w:r>
-            <w:proofErr w:type="gramEnd"/>
           </w:p>
         </w:tc>
         <w:tc>
@@ -10605,7 +10449,6 @@
                 <w:lang w:val="en-CA"/>
               </w:rPr>
             </w:pPr>
-            <w:proofErr w:type="gramStart"/>
             <w:r>
               <w:rPr>
                 <w:rFonts w:ascii="Calibri" w:eastAsia="Times New Roman" w:hAnsi="Calibri" w:cs="Times New Roman"/>
@@ -10616,7 +10459,6 @@
               </w:rPr>
               <w:t>fixed</w:t>
             </w:r>
-            <w:proofErr w:type="gramEnd"/>
           </w:p>
         </w:tc>
         <w:tc>
@@ -10871,7 +10713,6 @@
                 <w:lang w:val="en-CA"/>
               </w:rPr>
             </w:pPr>
-            <w:proofErr w:type="gramStart"/>
             <w:r>
               <w:rPr>
                 <w:rFonts w:ascii="Calibri" w:eastAsia="Times New Roman" w:hAnsi="Calibri" w:cs="Times New Roman"/>
@@ -10882,7 +10723,6 @@
               </w:rPr>
               <w:t>fiberglass</w:t>
             </w:r>
-            <w:proofErr w:type="gramEnd"/>
           </w:p>
         </w:tc>
         <w:tc>
@@ -10910,7 +10750,6 @@
                 <w:lang w:val="en-CA"/>
               </w:rPr>
             </w:pPr>
-            <w:proofErr w:type="gramStart"/>
             <w:r>
               <w:rPr>
                 <w:rFonts w:ascii="Calibri" w:eastAsia="Times New Roman" w:hAnsi="Calibri" w:cs="Times New Roman"/>
@@ -10921,7 +10760,6 @@
               </w:rPr>
               <w:t>stern</w:t>
             </w:r>
-            <w:proofErr w:type="gramEnd"/>
           </w:p>
         </w:tc>
         <w:tc>
@@ -11023,27 +10861,15 @@
                 <w:lang w:val="en-CA"/>
               </w:rPr>
             </w:pPr>
-            <w:proofErr w:type="gramStart"/>
-            <w:r>
-              <w:rPr>
-                <w:rFonts w:ascii="Calibri" w:eastAsia="Times New Roman" w:hAnsi="Calibri" w:cs="Times New Roman"/>
-                <w:color w:val="000000"/>
-                <w:sz w:val="18"/>
-                <w:szCs w:val="18"/>
-                <w:lang w:val="en-CA"/>
-              </w:rPr>
-              <w:t>new</w:t>
-            </w:r>
-            <w:proofErr w:type="gramEnd"/>
-            <w:r>
-              <w:rPr>
-                <w:rFonts w:ascii="Calibri" w:eastAsia="Times New Roman" w:hAnsi="Calibri" w:cs="Times New Roman"/>
-                <w:color w:val="000000"/>
-                <w:sz w:val="18"/>
-                <w:szCs w:val="18"/>
-                <w:lang w:val="en-CA"/>
-              </w:rPr>
-              <w:t xml:space="preserve"> design</w:t>
+            <w:r>
+              <w:rPr>
+                <w:rFonts w:ascii="Calibri" w:eastAsia="Times New Roman" w:hAnsi="Calibri" w:cs="Times New Roman"/>
+                <w:color w:val="000000"/>
+                <w:sz w:val="18"/>
+                <w:szCs w:val="18"/>
+                <w:lang w:val="en-CA"/>
+              </w:rPr>
+              <w:t>new design</w:t>
             </w:r>
           </w:p>
         </w:tc>
@@ -11309,7 +11135,6 @@
                 <w:lang w:val="en-CA"/>
               </w:rPr>
             </w:pPr>
-            <w:proofErr w:type="gramStart"/>
             <w:r>
               <w:rPr>
                 <w:rFonts w:ascii="Calibri" w:eastAsia="Times New Roman" w:hAnsi="Calibri" w:cs="Times New Roman"/>
@@ -11320,7 +11145,6 @@
               </w:rPr>
               <w:t>steel</w:t>
             </w:r>
-            <w:proofErr w:type="gramEnd"/>
           </w:p>
         </w:tc>
         <w:tc>
@@ -11348,7 +11172,6 @@
                 <w:lang w:val="en-CA"/>
               </w:rPr>
             </w:pPr>
-            <w:proofErr w:type="gramStart"/>
             <w:r>
               <w:rPr>
                 <w:rFonts w:ascii="Calibri" w:eastAsia="Times New Roman" w:hAnsi="Calibri" w:cs="Times New Roman"/>
@@ -11359,7 +11182,6 @@
               </w:rPr>
               <w:t>stern</w:t>
             </w:r>
-            <w:proofErr w:type="gramEnd"/>
           </w:p>
         </w:tc>
         <w:tc>
@@ -11461,27 +11283,15 @@
                 <w:lang w:val="en-CA"/>
               </w:rPr>
             </w:pPr>
-            <w:proofErr w:type="gramStart"/>
-            <w:r>
-              <w:rPr>
-                <w:rFonts w:ascii="Calibri" w:eastAsia="Times New Roman" w:hAnsi="Calibri" w:cs="Times New Roman"/>
-                <w:color w:val="000000"/>
-                <w:sz w:val="18"/>
-                <w:szCs w:val="18"/>
-                <w:lang w:val="en-CA"/>
-              </w:rPr>
-              <w:t>new</w:t>
-            </w:r>
-            <w:proofErr w:type="gramEnd"/>
-            <w:r>
-              <w:rPr>
-                <w:rFonts w:ascii="Calibri" w:eastAsia="Times New Roman" w:hAnsi="Calibri" w:cs="Times New Roman"/>
-                <w:color w:val="000000"/>
-                <w:sz w:val="18"/>
-                <w:szCs w:val="18"/>
-                <w:lang w:val="en-CA"/>
-              </w:rPr>
-              <w:t xml:space="preserve"> stations</w:t>
+            <w:r>
+              <w:rPr>
+                <w:rFonts w:ascii="Calibri" w:eastAsia="Times New Roman" w:hAnsi="Calibri" w:cs="Times New Roman"/>
+                <w:color w:val="000000"/>
+                <w:sz w:val="18"/>
+                <w:szCs w:val="18"/>
+                <w:lang w:val="en-CA"/>
+              </w:rPr>
+              <w:t>new stations</w:t>
             </w:r>
           </w:p>
         </w:tc>
@@ -11737,7 +11547,6 @@
                 <w:lang w:val="en-CA"/>
               </w:rPr>
             </w:pPr>
-            <w:proofErr w:type="gramStart"/>
             <w:r>
               <w:rPr>
                 <w:rFonts w:ascii="Calibri" w:eastAsia="Times New Roman" w:hAnsi="Calibri" w:cs="Times New Roman"/>
@@ -11748,7 +11557,6 @@
               </w:rPr>
               <w:t>steel</w:t>
             </w:r>
-            <w:proofErr w:type="gramEnd"/>
           </w:p>
         </w:tc>
         <w:tc>
@@ -11776,7 +11584,6 @@
                 <w:lang w:val="en-CA"/>
               </w:rPr>
             </w:pPr>
-            <w:proofErr w:type="gramStart"/>
             <w:r>
               <w:rPr>
                 <w:rFonts w:ascii="Calibri" w:eastAsia="Times New Roman" w:hAnsi="Calibri" w:cs="Times New Roman"/>
@@ -11787,7 +11594,6 @@
               </w:rPr>
               <w:t>stern</w:t>
             </w:r>
-            <w:proofErr w:type="gramEnd"/>
           </w:p>
         </w:tc>
         <w:tc>
@@ -11889,7 +11695,6 @@
                 <w:lang w:val="en-CA"/>
               </w:rPr>
             </w:pPr>
-            <w:proofErr w:type="gramStart"/>
             <w:r>
               <w:rPr>
                 <w:rFonts w:ascii="Calibri" w:eastAsia="Times New Roman" w:hAnsi="Calibri" w:cs="Times New Roman"/>
@@ -11900,7 +11705,6 @@
               </w:rPr>
               <w:t>fixed</w:t>
             </w:r>
-            <w:proofErr w:type="gramEnd"/>
           </w:p>
         </w:tc>
         <w:tc>
@@ -12155,7 +11959,6 @@
                 <w:lang w:val="en-CA"/>
               </w:rPr>
             </w:pPr>
-            <w:proofErr w:type="gramStart"/>
             <w:r>
               <w:rPr>
                 <w:rFonts w:ascii="Calibri" w:eastAsia="Times New Roman" w:hAnsi="Calibri" w:cs="Times New Roman"/>
@@ -12166,7 +11969,6 @@
               </w:rPr>
               <w:t>steel</w:t>
             </w:r>
-            <w:proofErr w:type="gramEnd"/>
           </w:p>
         </w:tc>
         <w:tc>
@@ -12194,7 +11996,6 @@
                 <w:lang w:val="en-CA"/>
               </w:rPr>
             </w:pPr>
-            <w:proofErr w:type="gramStart"/>
             <w:r>
               <w:rPr>
                 <w:rFonts w:ascii="Calibri" w:eastAsia="Times New Roman" w:hAnsi="Calibri" w:cs="Times New Roman"/>
@@ -12205,7 +12006,6 @@
               </w:rPr>
               <w:t>stern</w:t>
             </w:r>
-            <w:proofErr w:type="gramEnd"/>
           </w:p>
         </w:tc>
         <w:tc>
@@ -12307,7 +12107,6 @@
                 <w:lang w:val="en-CA"/>
               </w:rPr>
             </w:pPr>
-            <w:proofErr w:type="gramStart"/>
             <w:r>
               <w:rPr>
                 <w:rFonts w:ascii="Calibri" w:eastAsia="Times New Roman" w:hAnsi="Calibri" w:cs="Times New Roman"/>
@@ -12318,7 +12117,6 @@
               </w:rPr>
               <w:t>fixed</w:t>
             </w:r>
-            <w:proofErr w:type="gramEnd"/>
           </w:p>
         </w:tc>
         <w:tc>
@@ -12573,7 +12371,6 @@
                 <w:lang w:val="en-CA"/>
               </w:rPr>
             </w:pPr>
-            <w:proofErr w:type="gramStart"/>
             <w:r>
               <w:rPr>
                 <w:rFonts w:ascii="Calibri" w:eastAsia="Times New Roman" w:hAnsi="Calibri" w:cs="Times New Roman"/>
@@ -12584,7 +12381,6 @@
               </w:rPr>
               <w:t>steel</w:t>
             </w:r>
-            <w:proofErr w:type="gramEnd"/>
           </w:p>
         </w:tc>
         <w:tc>
@@ -12612,7 +12408,6 @@
                 <w:lang w:val="en-CA"/>
               </w:rPr>
             </w:pPr>
-            <w:proofErr w:type="gramStart"/>
             <w:r>
               <w:rPr>
                 <w:rFonts w:ascii="Calibri" w:eastAsia="Times New Roman" w:hAnsi="Calibri" w:cs="Times New Roman"/>
@@ -12623,7 +12418,6 @@
               </w:rPr>
               <w:t>stern</w:t>
             </w:r>
-            <w:proofErr w:type="gramEnd"/>
           </w:p>
         </w:tc>
         <w:tc>
@@ -12725,7 +12519,6 @@
                 <w:lang w:val="en-CA"/>
               </w:rPr>
             </w:pPr>
-            <w:proofErr w:type="gramStart"/>
             <w:r>
               <w:rPr>
                 <w:rFonts w:ascii="Calibri" w:eastAsia="Times New Roman" w:hAnsi="Calibri" w:cs="Times New Roman"/>
@@ -12736,7 +12529,6 @@
               </w:rPr>
               <w:t>fixed</w:t>
             </w:r>
-            <w:proofErr w:type="gramEnd"/>
           </w:p>
         </w:tc>
         <w:tc>
@@ -12991,7 +12783,6 @@
                 <w:lang w:val="en-CA"/>
               </w:rPr>
             </w:pPr>
-            <w:proofErr w:type="gramStart"/>
             <w:r>
               <w:rPr>
                 <w:rFonts w:ascii="Calibri" w:eastAsia="Times New Roman" w:hAnsi="Calibri" w:cs="Times New Roman"/>
@@ -13002,7 +12793,6 @@
               </w:rPr>
               <w:t>steel</w:t>
             </w:r>
-            <w:proofErr w:type="gramEnd"/>
           </w:p>
         </w:tc>
         <w:tc>
@@ -13030,7 +12820,6 @@
                 <w:lang w:val="en-CA"/>
               </w:rPr>
             </w:pPr>
-            <w:proofErr w:type="gramStart"/>
             <w:r>
               <w:rPr>
                 <w:rFonts w:ascii="Calibri" w:eastAsia="Times New Roman" w:hAnsi="Calibri" w:cs="Times New Roman"/>
@@ -13041,7 +12830,6 @@
               </w:rPr>
               <w:t>stern</w:t>
             </w:r>
-            <w:proofErr w:type="gramEnd"/>
           </w:p>
         </w:tc>
         <w:tc>
@@ -13143,7 +12931,6 @@
                 <w:lang w:val="en-CA"/>
               </w:rPr>
             </w:pPr>
-            <w:proofErr w:type="gramStart"/>
             <w:r>
               <w:rPr>
                 <w:rFonts w:ascii="Calibri" w:eastAsia="Times New Roman" w:hAnsi="Calibri" w:cs="Times New Roman"/>
@@ -13154,7 +12941,6 @@
               </w:rPr>
               <w:t>fixed</w:t>
             </w:r>
-            <w:proofErr w:type="gramEnd"/>
           </w:p>
         </w:tc>
         <w:tc>
@@ -13409,7 +13195,6 @@
                 <w:lang w:val="en-CA"/>
               </w:rPr>
             </w:pPr>
-            <w:proofErr w:type="gramStart"/>
             <w:r>
               <w:rPr>
                 <w:rFonts w:ascii="Calibri" w:eastAsia="Times New Roman" w:hAnsi="Calibri" w:cs="Times New Roman"/>
@@ -13420,7 +13205,6 @@
               </w:rPr>
               <w:t>steel</w:t>
             </w:r>
-            <w:proofErr w:type="gramEnd"/>
           </w:p>
         </w:tc>
         <w:tc>
@@ -13448,7 +13232,6 @@
                 <w:lang w:val="en-CA"/>
               </w:rPr>
             </w:pPr>
-            <w:proofErr w:type="gramStart"/>
             <w:r>
               <w:rPr>
                 <w:rFonts w:ascii="Calibri" w:eastAsia="Times New Roman" w:hAnsi="Calibri" w:cs="Times New Roman"/>
@@ -13459,7 +13242,6 @@
               </w:rPr>
               <w:t>stern</w:t>
             </w:r>
-            <w:proofErr w:type="gramEnd"/>
           </w:p>
         </w:tc>
         <w:tc>
@@ -13561,7 +13343,6 @@
                 <w:lang w:val="en-CA"/>
               </w:rPr>
             </w:pPr>
-            <w:proofErr w:type="gramStart"/>
             <w:r>
               <w:rPr>
                 <w:rFonts w:ascii="Calibri" w:eastAsia="Times New Roman" w:hAnsi="Calibri" w:cs="Times New Roman"/>
@@ -13572,7 +13353,6 @@
               </w:rPr>
               <w:t>fixed</w:t>
             </w:r>
-            <w:proofErr w:type="gramEnd"/>
           </w:p>
         </w:tc>
         <w:tc>
@@ -13818,7 +13598,6 @@
                 <w:lang w:val="en-CA"/>
               </w:rPr>
             </w:pPr>
-            <w:proofErr w:type="gramStart"/>
             <w:r>
               <w:rPr>
                 <w:rFonts w:ascii="Calibri" w:eastAsia="Times New Roman" w:hAnsi="Calibri" w:cs="Times New Roman"/>
@@ -13829,7 +13608,6 @@
               </w:rPr>
               <w:t>steel</w:t>
             </w:r>
-            <w:proofErr w:type="gramEnd"/>
           </w:p>
         </w:tc>
         <w:tc>
@@ -13855,7 +13633,6 @@
                 <w:lang w:val="en-CA"/>
               </w:rPr>
             </w:pPr>
-            <w:proofErr w:type="gramStart"/>
             <w:r>
               <w:rPr>
                 <w:rFonts w:ascii="Calibri" w:eastAsia="Times New Roman" w:hAnsi="Calibri" w:cs="Times New Roman"/>
@@ -13866,7 +13643,6 @@
               </w:rPr>
               <w:t>stern</w:t>
             </w:r>
-            <w:proofErr w:type="gramEnd"/>
           </w:p>
         </w:tc>
         <w:tc>
@@ -13962,7 +13738,6 @@
                 <w:lang w:val="en-CA"/>
               </w:rPr>
             </w:pPr>
-            <w:proofErr w:type="gramStart"/>
             <w:r>
               <w:rPr>
                 <w:rFonts w:ascii="Calibri" w:eastAsia="Times New Roman" w:hAnsi="Calibri" w:cs="Times New Roman"/>
@@ -13973,7 +13748,6 @@
               </w:rPr>
               <w:t>fixed</w:t>
             </w:r>
-            <w:proofErr w:type="gramEnd"/>
           </w:p>
         </w:tc>
         <w:tc>
@@ -14227,7 +14001,6 @@
                 <w:lang w:val="en-CA"/>
               </w:rPr>
             </w:pPr>
-            <w:proofErr w:type="gramStart"/>
             <w:r>
               <w:rPr>
                 <w:rFonts w:ascii="Calibri" w:eastAsia="Times New Roman" w:hAnsi="Calibri" w:cs="Times New Roman"/>
@@ -14238,7 +14011,6 @@
               </w:rPr>
               <w:t>steel</w:t>
             </w:r>
-            <w:proofErr w:type="gramEnd"/>
           </w:p>
         </w:tc>
         <w:tc>
@@ -14266,7 +14038,6 @@
                 <w:lang w:val="en-CA"/>
               </w:rPr>
             </w:pPr>
-            <w:proofErr w:type="gramStart"/>
             <w:r>
               <w:rPr>
                 <w:rFonts w:ascii="Calibri" w:eastAsia="Times New Roman" w:hAnsi="Calibri" w:cs="Times New Roman"/>
@@ -14277,7 +14048,6 @@
               </w:rPr>
               <w:t>stern</w:t>
             </w:r>
-            <w:proofErr w:type="gramEnd"/>
           </w:p>
         </w:tc>
         <w:tc>
@@ -14379,7 +14149,6 @@
                 <w:lang w:val="en-CA"/>
               </w:rPr>
             </w:pPr>
-            <w:proofErr w:type="gramStart"/>
             <w:r>
               <w:rPr>
                 <w:rFonts w:ascii="Calibri" w:eastAsia="Times New Roman" w:hAnsi="Calibri" w:cs="Times New Roman"/>
@@ -14390,7 +14159,6 @@
               </w:rPr>
               <w:t>fixed</w:t>
             </w:r>
-            <w:proofErr w:type="gramEnd"/>
           </w:p>
         </w:tc>
         <w:tc>
@@ -14432,7 +14200,10 @@
         </w:tc>
       </w:tr>
     </w:tbl>
-    <w:p/>
+    <w:p>
+      <w:bookmarkStart w:id="0" w:name="_GoBack"/>
+      <w:bookmarkEnd w:id="0"/>
+    </w:p>
     <w:sectPr>
       <w:pgSz w:w="15840" w:h="12240" w:orient="landscape"/>
       <w:pgMar w:top="1800" w:right="1440" w:bottom="1800" w:left="1440" w:header="708" w:footer="708" w:gutter="0"/>
@@ -14444,7 +14215,7 @@
 </file>
 
 <file path=word/styles.xml><?xml version="1.0" encoding="utf-8"?>
-<w:styles xmlns:mc="http://schemas.openxmlformats.org/markup-compatibility/2006" xmlns:r="http://schemas.openxmlformats.org/officeDocument/2006/relationships" xmlns:w="http://schemas.openxmlformats.org/wordprocessingml/2006/main" xmlns:w14="http://schemas.microsoft.com/office/word/2010/wordml" mc:Ignorable="w14">
+<w:styles xmlns:mc="http://schemas.openxmlformats.org/markup-compatibility/2006" xmlns:r="http://schemas.openxmlformats.org/officeDocument/2006/relationships" xmlns:w="http://schemas.openxmlformats.org/wordprocessingml/2006/main" xmlns:w14="http://schemas.microsoft.com/office/word/2010/wordml" xmlns:w15="http://schemas.microsoft.com/office/word/2012/wordml" xmlns:w16se="http://schemas.microsoft.com/office/word/2015/wordml/symex" mc:Ignorable="w14 w15 w16se">
   <w:docDefaults>
     <w:rPrDefault>
       <w:rPr>
@@ -14456,330 +14227,369 @@
     </w:rPrDefault>
     <w:pPrDefault/>
   </w:docDefaults>
-  <w:latentStyles w:defLockedState="0" w:defUIPriority="99" w:defSemiHidden="1" w:defUnhideWhenUsed="1" w:defQFormat="0" w:count="276">
-    <w:lsdException w:name="Normal" w:semiHidden="0" w:uiPriority="0" w:unhideWhenUsed="0" w:qFormat="1"/>
-    <w:lsdException w:name="heading 1" w:semiHidden="0" w:uiPriority="9" w:unhideWhenUsed="0" w:qFormat="1"/>
-    <w:lsdException w:name="heading 2" w:uiPriority="9" w:qFormat="1"/>
-    <w:lsdException w:name="heading 3" w:uiPriority="9" w:qFormat="1"/>
-    <w:lsdException w:name="heading 4" w:uiPriority="9" w:qFormat="1"/>
-    <w:lsdException w:name="heading 5" w:uiPriority="9" w:qFormat="1"/>
-    <w:lsdException w:name="heading 6" w:uiPriority="9" w:qFormat="1"/>
-    <w:lsdException w:name="heading 7" w:uiPriority="9" w:qFormat="1"/>
-    <w:lsdException w:name="heading 8" w:uiPriority="9" w:qFormat="1"/>
-    <w:lsdException w:name="heading 9" w:uiPriority="9" w:qFormat="1"/>
-    <w:lsdException w:name="toc 1" w:uiPriority="39"/>
-    <w:lsdException w:name="toc 2" w:uiPriority="39"/>
-    <w:lsdException w:name="toc 3" w:uiPriority="39"/>
-    <w:lsdException w:name="toc 4" w:uiPriority="39"/>
-    <w:lsdException w:name="toc 5" w:uiPriority="39"/>
-    <w:lsdException w:name="toc 6" w:uiPriority="39"/>
-    <w:lsdException w:name="toc 7" w:uiPriority="39"/>
-    <w:lsdException w:name="toc 8" w:uiPriority="39"/>
-    <w:lsdException w:name="toc 9" w:uiPriority="39"/>
-    <w:lsdException w:name="caption" w:uiPriority="35" w:qFormat="1"/>
-    <w:lsdException w:name="Title" w:semiHidden="0" w:uiPriority="10" w:unhideWhenUsed="0" w:qFormat="1"/>
-    <w:lsdException w:name="Default Paragraph Font" w:uiPriority="1"/>
-    <w:lsdException w:name="Subtitle" w:semiHidden="0" w:uiPriority="11" w:unhideWhenUsed="0" w:qFormat="1"/>
-    <w:lsdException w:name="Strong" w:semiHidden="0" w:uiPriority="22" w:unhideWhenUsed="0" w:qFormat="1"/>
-    <w:lsdException w:name="Emphasis" w:semiHidden="0" w:uiPriority="20" w:unhideWhenUsed="0" w:qFormat="1"/>
-    <w:lsdException w:name="Table Grid" w:semiHidden="0" w:uiPriority="59" w:unhideWhenUsed="0"/>
-    <w:lsdException w:name="Placeholder Text" w:unhideWhenUsed="0"/>
-    <w:lsdException w:name="No Spacing" w:semiHidden="0" w:uiPriority="1" w:unhideWhenUsed="0" w:qFormat="1"/>
-    <w:lsdException w:name="Light Shading" w:semiHidden="0" w:uiPriority="60" w:unhideWhenUsed="0"/>
-    <w:lsdException w:name="Light List" w:semiHidden="0" w:uiPriority="61" w:unhideWhenUsed="0"/>
-    <w:lsdException w:name="Light Grid" w:semiHidden="0" w:uiPriority="62" w:unhideWhenUsed="0"/>
-    <w:lsdException w:name="Medium Shading 1" w:semiHidden="0" w:uiPriority="63" w:unhideWhenUsed="0"/>
-    <w:lsdException w:name="Medium Shading 2" w:semiHidden="0" w:uiPriority="64" w:unhideWhenUsed="0"/>
-    <w:lsdException w:name="Medium List 1" w:semiHidden="0" w:uiPriority="65" w:unhideWhenUsed="0"/>
-    <w:lsdException w:name="Medium List 2" w:semiHidden="0" w:uiPriority="66" w:unhideWhenUsed="0"/>
-    <w:lsdException w:name="Medium Grid 1" w:semiHidden="0" w:uiPriority="67" w:unhideWhenUsed="0"/>
-    <w:lsdException w:name="Medium Grid 2" w:semiHidden="0" w:uiPriority="68" w:unhideWhenUsed="0"/>
-    <w:lsdException w:name="Medium Grid 3" w:semiHidden="0" w:uiPriority="69" w:unhideWhenUsed="0"/>
-    <w:lsdException w:name="Dark List" w:semiHidden="0" w:uiPriority="70" w:unhideWhenUsed="0"/>
-    <w:lsdException w:name="Colorful Shading" w:semiHidden="0" w:uiPriority="71" w:unhideWhenUsed="0"/>
-    <w:lsdException w:name="Colorful List" w:semiHidden="0" w:uiPriority="72" w:unhideWhenUsed="0"/>
-    <w:lsdException w:name="Colorful Grid" w:semiHidden="0" w:uiPriority="73" w:unhideWhenUsed="0"/>
-    <w:lsdException w:name="Light Shading Accent 1" w:semiHidden="0" w:uiPriority="60" w:unhideWhenUsed="0"/>
-    <w:lsdException w:name="Light List Accent 1" w:semiHidden="0" w:uiPriority="61" w:unhideWhenUsed="0"/>
-    <w:lsdException w:name="Light Grid Accent 1" w:semiHidden="0" w:uiPriority="62" w:unhideWhenUsed="0"/>
-    <w:lsdException w:name="Medium Shading 1 Accent 1" w:semiHidden="0" w:uiPriority="63" w:unhideWhenUsed="0"/>
-    <w:lsdException w:name="Medium Shading 2 Accent 1" w:semiHidden="0" w:uiPriority="64" w:unhideWhenUsed="0"/>
-    <w:lsdException w:name="Medium List 1 Accent 1" w:semiHidden="0" w:uiPriority="65" w:unhideWhenUsed="0"/>
-    <w:lsdException w:name="Revision" w:unhideWhenUsed="0"/>
-    <w:lsdException w:name="List Paragraph" w:semiHidden="0" w:uiPriority="34" w:unhideWhenUsed="0" w:qFormat="1"/>
-    <w:lsdException w:name="Quote" w:semiHidden="0" w:uiPriority="29" w:unhideWhenUsed="0" w:qFormat="1"/>
-    <w:lsdException w:name="Intense Quote" w:semiHidden="0" w:uiPriority="30" w:unhideWhenUsed="0" w:qFormat="1"/>
-    <w:lsdException w:name="Medium List 2 Accent 1" w:semiHidden="0" w:uiPriority="66" w:unhideWhenUsed="0"/>
-    <w:lsdException w:name="Medium Grid 1 Accent 1" w:semiHidden="0" w:uiPriority="67" w:unhideWhenUsed="0"/>
-    <w:lsdException w:name="Medium Grid 2 Accent 1" w:semiHidden="0" w:uiPriority="68" w:unhideWhenUsed="0"/>
-    <w:lsdException w:name="Medium Grid 3 Accent 1" w:semiHidden="0" w:uiPriority="69" w:unhideWhenUsed="0"/>
-    <w:lsdException w:name="Dark List Accent 1" w:semiHidden="0" w:uiPriority="70" w:unhideWhenUsed="0"/>
-    <w:lsdException w:name="Colorful Shading Accent 1" w:semiHidden="0" w:uiPriority="71" w:unhideWhenUsed="0"/>
-    <w:lsdException w:name="Colorful List Accent 1" w:semiHidden="0" w:uiPriority="72" w:unhideWhenUsed="0"/>
-    <w:lsdException w:name="Colorful Grid Accent 1" w:semiHidden="0" w:uiPriority="73" w:unhideWhenUsed="0"/>
-    <w:lsdException w:name="Light Shading Accent 2" w:semiHidden="0" w:uiPriority="60" w:unhideWhenUsed="0"/>
-    <w:lsdException w:name="Light List Accent 2" w:semiHidden="0" w:uiPriority="61" w:unhideWhenUsed="0"/>
-    <w:lsdException w:name="Light Grid Accent 2" w:semiHidden="0" w:uiPriority="62" w:unhideWhenUsed="0"/>
-    <w:lsdException w:name="Medium Shading 1 Accent 2" w:semiHidden="0" w:uiPriority="63" w:unhideWhenUsed="0"/>
-    <w:lsdException w:name="Medium Shading 2 Accent 2" w:semiHidden="0" w:uiPriority="64" w:unhideWhenUsed="0"/>
-    <w:lsdException w:name="Medium List 1 Accent 2" w:semiHidden="0" w:uiPriority="65" w:unhideWhenUsed="0"/>
-    <w:lsdException w:name="Medium List 2 Accent 2" w:semiHidden="0" w:uiPriority="66" w:unhideWhenUsed="0"/>
-    <w:lsdException w:name="Medium Grid 1 Accent 2" w:semiHidden="0" w:uiPriority="67" w:unhideWhenUsed="0"/>
-    <w:lsdException w:name="Medium Grid 2 Accent 2" w:semiHidden="0" w:uiPriority="68" w:unhideWhenUsed="0"/>
-    <w:lsdException w:name="Medium Grid 3 Accent 2" w:semiHidden="0" w:uiPriority="69" w:unhideWhenUsed="0"/>
-    <w:lsdException w:name="Dark List Accent 2" w:semiHidden="0" w:uiPriority="70" w:unhideWhenUsed="0"/>
-    <w:lsdException w:name="Colorful Shading Accent 2" w:semiHidden="0" w:uiPriority="71" w:unhideWhenUsed="0"/>
-    <w:lsdException w:name="Colorful List Accent 2" w:semiHidden="0" w:uiPriority="72" w:unhideWhenUsed="0"/>
-    <w:lsdException w:name="Colorful Grid Accent 2" w:semiHidden="0" w:uiPriority="73" w:unhideWhenUsed="0"/>
-    <w:lsdException w:name="Light Shading Accent 3" w:semiHidden="0" w:uiPriority="60" w:unhideWhenUsed="0"/>
-    <w:lsdException w:name="Light List Accent 3" w:semiHidden="0" w:uiPriority="61" w:unhideWhenUsed="0"/>
-    <w:lsdException w:name="Light Grid Accent 3" w:semiHidden="0" w:uiPriority="62" w:unhideWhenUsed="0"/>
-    <w:lsdException w:name="Medium Shading 1 Accent 3" w:semiHidden="0" w:uiPriority="63" w:unhideWhenUsed="0"/>
-    <w:lsdException w:name="Medium Shading 2 Accent 3" w:semiHidden="0" w:uiPriority="64" w:unhideWhenUsed="0"/>
-    <w:lsdException w:name="Medium List 1 Accent 3" w:semiHidden="0" w:uiPriority="65" w:unhideWhenUsed="0"/>
-    <w:lsdException w:name="Medium List 2 Accent 3" w:semiHidden="0" w:uiPriority="66" w:unhideWhenUsed="0"/>
-    <w:lsdException w:name="Medium Grid 1 Accent 3" w:semiHidden="0" w:uiPriority="67" w:unhideWhenUsed="0"/>
-    <w:lsdException w:name="Medium Grid 2 Accent 3" w:semiHidden="0" w:uiPriority="68" w:unhideWhenUsed="0"/>
-    <w:lsdException w:name="Medium Grid 3 Accent 3" w:semiHidden="0" w:uiPriority="69" w:unhideWhenUsed="0"/>
-    <w:lsdException w:name="Dark List Accent 3" w:semiHidden="0" w:uiPriority="70" w:unhideWhenUsed="0"/>
-    <w:lsdException w:name="Colorful Shading Accent 3" w:semiHidden="0" w:uiPriority="71" w:unhideWhenUsed="0"/>
-    <w:lsdException w:name="Colorful List Accent 3" w:semiHidden="0" w:uiPriority="72" w:unhideWhenUsed="0"/>
-    <w:lsdException w:name="Colorful Grid Accent 3" w:semiHidden="0" w:uiPriority="73" w:unhideWhenUsed="0"/>
-    <w:lsdException w:name="Light Shading Accent 4" w:semiHidden="0" w:uiPriority="60" w:unhideWhenUsed="0"/>
-    <w:lsdException w:name="Light List Accent 4" w:semiHidden="0" w:uiPriority="61" w:unhideWhenUsed="0"/>
-    <w:lsdException w:name="Light Grid Accent 4" w:semiHidden="0" w:uiPriority="62" w:unhideWhenUsed="0"/>
-    <w:lsdException w:name="Medium Shading 1 Accent 4" w:semiHidden="0" w:uiPriority="63" w:unhideWhenUsed="0"/>
-    <w:lsdException w:name="Medium Shading 2 Accent 4" w:semiHidden="0" w:uiPriority="64" w:unhideWhenUsed="0"/>
-    <w:lsdException w:name="Medium List 1 Accent 4" w:semiHidden="0" w:uiPriority="65" w:unhideWhenUsed="0"/>
-    <w:lsdException w:name="Medium List 2 Accent 4" w:semiHidden="0" w:uiPriority="66" w:unhideWhenUsed="0"/>
-    <w:lsdException w:name="Medium Grid 1 Accent 4" w:semiHidden="0" w:uiPriority="67" w:unhideWhenUsed="0"/>
-    <w:lsdException w:name="Medium Grid 2 Accent 4" w:semiHidden="0" w:uiPriority="68" w:unhideWhenUsed="0"/>
-    <w:lsdException w:name="Medium Grid 3 Accent 4" w:semiHidden="0" w:uiPriority="69" w:unhideWhenUsed="0"/>
-    <w:lsdException w:name="Dark List Accent 4" w:semiHidden="0" w:uiPriority="70" w:unhideWhenUsed="0"/>
-    <w:lsdException w:name="Colorful Shading Accent 4" w:semiHidden="0" w:uiPriority="71" w:unhideWhenUsed="0"/>
-    <w:lsdException w:name="Colorful List Accent 4" w:semiHidden="0" w:uiPriority="72" w:unhideWhenUsed="0"/>
-    <w:lsdException w:name="Colorful Grid Accent 4" w:semiHidden="0" w:uiPriority="73" w:unhideWhenUsed="0"/>
-    <w:lsdException w:name="Light Shading Accent 5" w:semiHidden="0" w:uiPriority="60" w:unhideWhenUsed="0"/>
-    <w:lsdException w:name="Light List Accent 5" w:semiHidden="0" w:uiPriority="61" w:unhideWhenUsed="0"/>
-    <w:lsdException w:name="Light Grid Accent 5" w:semiHidden="0" w:uiPriority="62" w:unhideWhenUsed="0"/>
-    <w:lsdException w:name="Medium Shading 1 Accent 5" w:semiHidden="0" w:uiPriority="63" w:unhideWhenUsed="0"/>
-    <w:lsdException w:name="Medium Shading 2 Accent 5" w:semiHidden="0" w:uiPriority="64" w:unhideWhenUsed="0"/>
-    <w:lsdException w:name="Medium List 1 Accent 5" w:semiHidden="0" w:uiPriority="65" w:unhideWhenUsed="0"/>
-    <w:lsdException w:name="Medium List 2 Accent 5" w:semiHidden="0" w:uiPriority="66" w:unhideWhenUsed="0"/>
-    <w:lsdException w:name="Medium Grid 1 Accent 5" w:semiHidden="0" w:uiPriority="67" w:unhideWhenUsed="0"/>
-    <w:lsdException w:name="Medium Grid 2 Accent 5" w:semiHidden="0" w:uiPriority="68" w:unhideWhenUsed="0"/>
-    <w:lsdException w:name="Medium Grid 3 Accent 5" w:semiHidden="0" w:uiPriority="69" w:unhideWhenUsed="0"/>
-    <w:lsdException w:name="Dark List Accent 5" w:semiHidden="0" w:uiPriority="70" w:unhideWhenUsed="0"/>
-    <w:lsdException w:name="Colorful Shading Accent 5" w:semiHidden="0" w:uiPriority="71" w:unhideWhenUsed="0"/>
-    <w:lsdException w:name="Colorful List Accent 5" w:semiHidden="0" w:uiPriority="72" w:unhideWhenUsed="0"/>
-    <w:lsdException w:name="Colorful Grid Accent 5" w:semiHidden="0" w:uiPriority="73" w:unhideWhenUsed="0"/>
-    <w:lsdException w:name="Light Shading Accent 6" w:semiHidden="0" w:uiPriority="60" w:unhideWhenUsed="0"/>
-    <w:lsdException w:name="Light List Accent 6" w:semiHidden="0" w:uiPriority="61" w:unhideWhenUsed="0"/>
-    <w:lsdException w:name="Light Grid Accent 6" w:semiHidden="0" w:uiPriority="62" w:unhideWhenUsed="0"/>
-    <w:lsdException w:name="Medium Shading 1 Accent 6" w:semiHidden="0" w:uiPriority="63" w:unhideWhenUsed="0"/>
-    <w:lsdException w:name="Medium Shading 2 Accent 6" w:semiHidden="0" w:uiPriority="64" w:unhideWhenUsed="0"/>
-    <w:lsdException w:name="Medium List 1 Accent 6" w:semiHidden="0" w:uiPriority="65" w:unhideWhenUsed="0"/>
-    <w:lsdException w:name="Medium List 2 Accent 6" w:semiHidden="0" w:uiPriority="66" w:unhideWhenUsed="0"/>
-    <w:lsdException w:name="Medium Grid 1 Accent 6" w:semiHidden="0" w:uiPriority="67" w:unhideWhenUsed="0"/>
-    <w:lsdException w:name="Medium Grid 2 Accent 6" w:semiHidden="0" w:uiPriority="68" w:unhideWhenUsed="0"/>
-    <w:lsdException w:name="Medium Grid 3 Accent 6" w:semiHidden="0" w:uiPriority="69" w:unhideWhenUsed="0"/>
-    <w:lsdException w:name="Dark List Accent 6" w:semiHidden="0" w:uiPriority="70" w:unhideWhenUsed="0"/>
-    <w:lsdException w:name="Colorful Shading Accent 6" w:semiHidden="0" w:uiPriority="71" w:unhideWhenUsed="0"/>
-    <w:lsdException w:name="Colorful List Accent 6" w:semiHidden="0" w:uiPriority="72" w:unhideWhenUsed="0"/>
-    <w:lsdException w:name="Colorful Grid Accent 6" w:semiHidden="0" w:uiPriority="73" w:unhideWhenUsed="0"/>
-    <w:lsdException w:name="Subtle Emphasis" w:semiHidden="0" w:uiPriority="19" w:unhideWhenUsed="0" w:qFormat="1"/>
-    <w:lsdException w:name="Intense Emphasis" w:semiHidden="0" w:uiPriority="21" w:unhideWhenUsed="0" w:qFormat="1"/>
-    <w:lsdException w:name="Subtle Reference" w:semiHidden="0" w:uiPriority="31" w:unhideWhenUsed="0" w:qFormat="1"/>
-    <w:lsdException w:name="Intense Reference" w:semiHidden="0" w:uiPriority="32" w:unhideWhenUsed="0" w:qFormat="1"/>
-    <w:lsdException w:name="Book Title" w:semiHidden="0" w:uiPriority="33" w:unhideWhenUsed="0" w:qFormat="1"/>
-    <w:lsdException w:name="Bibliography" w:uiPriority="37"/>
-    <w:lsdException w:name="TOC Heading" w:uiPriority="39" w:qFormat="1"/>
-  </w:latentStyles>
-  <w:style w:type="paragraph" w:default="1" w:styleId="Normal">
-    <w:name w:val="Normal"/>
-    <w:qFormat/>
-  </w:style>
-  <w:style w:type="character" w:default="1" w:styleId="DefaultParagraphFont">
-    <w:name w:val="Default Paragraph Font"/>
-    <w:uiPriority w:val="1"/>
-    <w:semiHidden/>
-    <w:unhideWhenUsed/>
-  </w:style>
-  <w:style w:type="table" w:default="1" w:styleId="TableNormal">
-    <w:name w:val="Normal Table"/>
-    <w:uiPriority w:val="99"/>
-    <w:semiHidden/>
-    <w:unhideWhenUsed/>
-    <w:tblPr>
-      <w:tblInd w:w="0" w:type="dxa"/>
-      <w:tblCellMar>
-        <w:top w:w="0" w:type="dxa"/>
-        <w:left w:w="108" w:type="dxa"/>
-        <w:bottom w:w="0" w:type="dxa"/>
-        <w:right w:w="108" w:type="dxa"/>
-      </w:tblCellMar>
-    </w:tblPr>
-  </w:style>
-  <w:style w:type="numbering" w:default="1" w:styleId="NoList">
-    <w:name w:val="No List"/>
-    <w:uiPriority w:val="99"/>
-    <w:semiHidden/>
-    <w:unhideWhenUsed/>
-  </w:style>
-</w:styles>
-</file>
-
-<file path=word/stylesWithEffects.xml><?xml version="1.0" encoding="utf-8"?>
-<w:styles xmlns:wpc="http://schemas.microsoft.com/office/word/2010/wordprocessingCanvas" xmlns:mo="http://schemas.microsoft.com/office/mac/office/2008/main" xmlns:mc="http://schemas.openxmlformats.org/markup-compatibility/2006" xmlns:mv="urn:schemas-microsoft-com:mac:vml" xmlns:o="urn:schemas-microsoft-com:office:office" xmlns:r="http://schemas.openxmlformats.org/officeDocument/2006/relationships" xmlns:m="http://schemas.openxmlformats.org/officeDocument/2006/math" xmlns:v="urn:schemas-microsoft-com:vml" xmlns:wp14="http://schemas.microsoft.com/office/word/2010/wordprocessingDrawing" xmlns:wp="http://schemas.openxmlformats.org/drawingml/2006/wordprocessingDrawing" xmlns:w10="urn:schemas-microsoft-com:office:word" xmlns:w="http://schemas.openxmlformats.org/wordprocessingml/2006/main" xmlns:w14="http://schemas.microsoft.com/office/word/2010/wordml" xmlns:wpg="http://schemas.microsoft.com/office/word/2010/wordprocessingGroup" xmlns:wpi="http://schemas.microsoft.com/office/word/2010/wordprocessingInk" xmlns:wne="http://schemas.microsoft.com/office/word/2006/wordml" xmlns:wps="http://schemas.microsoft.com/office/word/2010/wordprocessingShape" mc:Ignorable="w14 wp14">
-  <w:docDefaults>
-    <w:rPrDefault>
-      <w:rPr>
-        <w:rFonts w:asciiTheme="minorHAnsi" w:eastAsiaTheme="minorEastAsia" w:hAnsiTheme="minorHAnsi" w:cstheme="minorBidi"/>
-        <w:sz w:val="24"/>
-        <w:szCs w:val="24"/>
-        <w:lang w:val="en-GB" w:eastAsia="en-US" w:bidi="ar-SA"/>
-      </w:rPr>
-    </w:rPrDefault>
-    <w:pPrDefault/>
-  </w:docDefaults>
-  <w:latentStyles w:defLockedState="0" w:defUIPriority="99" w:defSemiHidden="1" w:defUnhideWhenUsed="1" w:defQFormat="0" w:count="276">
-    <w:lsdException w:name="Normal" w:semiHidden="0" w:uiPriority="0" w:unhideWhenUsed="0" w:qFormat="1"/>
-    <w:lsdException w:name="heading 1" w:semiHidden="0" w:uiPriority="9" w:unhideWhenUsed="0" w:qFormat="1"/>
-    <w:lsdException w:name="heading 2" w:uiPriority="9" w:qFormat="1"/>
-    <w:lsdException w:name="heading 3" w:uiPriority="9" w:qFormat="1"/>
-    <w:lsdException w:name="heading 4" w:uiPriority="9" w:qFormat="1"/>
-    <w:lsdException w:name="heading 5" w:uiPriority="9" w:qFormat="1"/>
-    <w:lsdException w:name="heading 6" w:uiPriority="9" w:qFormat="1"/>
-    <w:lsdException w:name="heading 7" w:uiPriority="9" w:qFormat="1"/>
-    <w:lsdException w:name="heading 8" w:uiPriority="9" w:qFormat="1"/>
-    <w:lsdException w:name="heading 9" w:uiPriority="9" w:qFormat="1"/>
-    <w:lsdException w:name="toc 1" w:uiPriority="39"/>
-    <w:lsdException w:name="toc 2" w:uiPriority="39"/>
-    <w:lsdException w:name="toc 3" w:uiPriority="39"/>
-    <w:lsdException w:name="toc 4" w:uiPriority="39"/>
-    <w:lsdException w:name="toc 5" w:uiPriority="39"/>
-    <w:lsdException w:name="toc 6" w:uiPriority="39"/>
-    <w:lsdException w:name="toc 7" w:uiPriority="39"/>
-    <w:lsdException w:name="toc 8" w:uiPriority="39"/>
-    <w:lsdException w:name="toc 9" w:uiPriority="39"/>
-    <w:lsdException w:name="caption" w:uiPriority="35" w:qFormat="1"/>
-    <w:lsdException w:name="Title" w:semiHidden="0" w:uiPriority="10" w:unhideWhenUsed="0" w:qFormat="1"/>
-    <w:lsdException w:name="Default Paragraph Font" w:uiPriority="1"/>
-    <w:lsdException w:name="Subtitle" w:semiHidden="0" w:uiPriority="11" w:unhideWhenUsed="0" w:qFormat="1"/>
-    <w:lsdException w:name="Strong" w:semiHidden="0" w:uiPriority="22" w:unhideWhenUsed="0" w:qFormat="1"/>
-    <w:lsdException w:name="Emphasis" w:semiHidden="0" w:uiPriority="20" w:unhideWhenUsed="0" w:qFormat="1"/>
-    <w:lsdException w:name="Table Grid" w:semiHidden="0" w:uiPriority="59" w:unhideWhenUsed="0"/>
-    <w:lsdException w:name="Placeholder Text" w:unhideWhenUsed="0"/>
-    <w:lsdException w:name="No Spacing" w:semiHidden="0" w:uiPriority="1" w:unhideWhenUsed="0" w:qFormat="1"/>
-    <w:lsdException w:name="Light Shading" w:semiHidden="0" w:uiPriority="60" w:unhideWhenUsed="0"/>
-    <w:lsdException w:name="Light List" w:semiHidden="0" w:uiPriority="61" w:unhideWhenUsed="0"/>
-    <w:lsdException w:name="Light Grid" w:semiHidden="0" w:uiPriority="62" w:unhideWhenUsed="0"/>
-    <w:lsdException w:name="Medium Shading 1" w:semiHidden="0" w:uiPriority="63" w:unhideWhenUsed="0"/>
-    <w:lsdException w:name="Medium Shading 2" w:semiHidden="0" w:uiPriority="64" w:unhideWhenUsed="0"/>
-    <w:lsdException w:name="Medium List 1" w:semiHidden="0" w:uiPriority="65" w:unhideWhenUsed="0"/>
-    <w:lsdException w:name="Medium List 2" w:semiHidden="0" w:uiPriority="66" w:unhideWhenUsed="0"/>
-    <w:lsdException w:name="Medium Grid 1" w:semiHidden="0" w:uiPriority="67" w:unhideWhenUsed="0"/>
-    <w:lsdException w:name="Medium Grid 2" w:semiHidden="0" w:uiPriority="68" w:unhideWhenUsed="0"/>
-    <w:lsdException w:name="Medium Grid 3" w:semiHidden="0" w:uiPriority="69" w:unhideWhenUsed="0"/>
-    <w:lsdException w:name="Dark List" w:semiHidden="0" w:uiPriority="70" w:unhideWhenUsed="0"/>
-    <w:lsdException w:name="Colorful Shading" w:semiHidden="0" w:uiPriority="71" w:unhideWhenUsed="0"/>
-    <w:lsdException w:name="Colorful List" w:semiHidden="0" w:uiPriority="72" w:unhideWhenUsed="0"/>
-    <w:lsdException w:name="Colorful Grid" w:semiHidden="0" w:uiPriority="73" w:unhideWhenUsed="0"/>
-    <w:lsdException w:name="Light Shading Accent 1" w:semiHidden="0" w:uiPriority="60" w:unhideWhenUsed="0"/>
-    <w:lsdException w:name="Light List Accent 1" w:semiHidden="0" w:uiPriority="61" w:unhideWhenUsed="0"/>
-    <w:lsdException w:name="Light Grid Accent 1" w:semiHidden="0" w:uiPriority="62" w:unhideWhenUsed="0"/>
-    <w:lsdException w:name="Medium Shading 1 Accent 1" w:semiHidden="0" w:uiPriority="63" w:unhideWhenUsed="0"/>
-    <w:lsdException w:name="Medium Shading 2 Accent 1" w:semiHidden="0" w:uiPriority="64" w:unhideWhenUsed="0"/>
-    <w:lsdException w:name="Medium List 1 Accent 1" w:semiHidden="0" w:uiPriority="65" w:unhideWhenUsed="0"/>
-    <w:lsdException w:name="Revision" w:unhideWhenUsed="0"/>
-    <w:lsdException w:name="List Paragraph" w:semiHidden="0" w:uiPriority="34" w:unhideWhenUsed="0" w:qFormat="1"/>
-    <w:lsdException w:name="Quote" w:semiHidden="0" w:uiPriority="29" w:unhideWhenUsed="0" w:qFormat="1"/>
-    <w:lsdException w:name="Intense Quote" w:semiHidden="0" w:uiPriority="30" w:unhideWhenUsed="0" w:qFormat="1"/>
-    <w:lsdException w:name="Medium List 2 Accent 1" w:semiHidden="0" w:uiPriority="66" w:unhideWhenUsed="0"/>
-    <w:lsdException w:name="Medium Grid 1 Accent 1" w:semiHidden="0" w:uiPriority="67" w:unhideWhenUsed="0"/>
-    <w:lsdException w:name="Medium Grid 2 Accent 1" w:semiHidden="0" w:uiPriority="68" w:unhideWhenUsed="0"/>
-    <w:lsdException w:name="Medium Grid 3 Accent 1" w:semiHidden="0" w:uiPriority="69" w:unhideWhenUsed="0"/>
-    <w:lsdException w:name="Dark List Accent 1" w:semiHidden="0" w:uiPriority="70" w:unhideWhenUsed="0"/>
-    <w:lsdException w:name="Colorful Shading Accent 1" w:semiHidden="0" w:uiPriority="71" w:unhideWhenUsed="0"/>
-    <w:lsdException w:name="Colorful List Accent 1" w:semiHidden="0" w:uiPriority="72" w:unhideWhenUsed="0"/>
-    <w:lsdException w:name="Colorful Grid Accent 1" w:semiHidden="0" w:uiPriority="73" w:unhideWhenUsed="0"/>
-    <w:lsdException w:name="Light Shading Accent 2" w:semiHidden="0" w:uiPriority="60" w:unhideWhenUsed="0"/>
-    <w:lsdException w:name="Light List Accent 2" w:semiHidden="0" w:uiPriority="61" w:unhideWhenUsed="0"/>
-    <w:lsdException w:name="Light Grid Accent 2" w:semiHidden="0" w:uiPriority="62" w:unhideWhenUsed="0"/>
-    <w:lsdException w:name="Medium Shading 1 Accent 2" w:semiHidden="0" w:uiPriority="63" w:unhideWhenUsed="0"/>
-    <w:lsdException w:name="Medium Shading 2 Accent 2" w:semiHidden="0" w:uiPriority="64" w:unhideWhenUsed="0"/>
-    <w:lsdException w:name="Medium List 1 Accent 2" w:semiHidden="0" w:uiPriority="65" w:unhideWhenUsed="0"/>
-    <w:lsdException w:name="Medium List 2 Accent 2" w:semiHidden="0" w:uiPriority="66" w:unhideWhenUsed="0"/>
-    <w:lsdException w:name="Medium Grid 1 Accent 2" w:semiHidden="0" w:uiPriority="67" w:unhideWhenUsed="0"/>
-    <w:lsdException w:name="Medium Grid 2 Accent 2" w:semiHidden="0" w:uiPriority="68" w:unhideWhenUsed="0"/>
-    <w:lsdException w:name="Medium Grid 3 Accent 2" w:semiHidden="0" w:uiPriority="69" w:unhideWhenUsed="0"/>
-    <w:lsdException w:name="Dark List Accent 2" w:semiHidden="0" w:uiPriority="70" w:unhideWhenUsed="0"/>
-    <w:lsdException w:name="Colorful Shading Accent 2" w:semiHidden="0" w:uiPriority="71" w:unhideWhenUsed="0"/>
-    <w:lsdException w:name="Colorful List Accent 2" w:semiHidden="0" w:uiPriority="72" w:unhideWhenUsed="0"/>
-    <w:lsdException w:name="Colorful Grid Accent 2" w:semiHidden="0" w:uiPriority="73" w:unhideWhenUsed="0"/>
-    <w:lsdException w:name="Light Shading Accent 3" w:semiHidden="0" w:uiPriority="60" w:unhideWhenUsed="0"/>
-    <w:lsdException w:name="Light List Accent 3" w:semiHidden="0" w:uiPriority="61" w:unhideWhenUsed="0"/>
-    <w:lsdException w:name="Light Grid Accent 3" w:semiHidden="0" w:uiPriority="62" w:unhideWhenUsed="0"/>
-    <w:lsdException w:name="Medium Shading 1 Accent 3" w:semiHidden="0" w:uiPriority="63" w:unhideWhenUsed="0"/>
-    <w:lsdException w:name="Medium Shading 2 Accent 3" w:semiHidden="0" w:uiPriority="64" w:unhideWhenUsed="0"/>
-    <w:lsdException w:name="Medium List 1 Accent 3" w:semiHidden="0" w:uiPriority="65" w:unhideWhenUsed="0"/>
-    <w:lsdException w:name="Medium List 2 Accent 3" w:semiHidden="0" w:uiPriority="66" w:unhideWhenUsed="0"/>
-    <w:lsdException w:name="Medium Grid 1 Accent 3" w:semiHidden="0" w:uiPriority="67" w:unhideWhenUsed="0"/>
-    <w:lsdException w:name="Medium Grid 2 Accent 3" w:semiHidden="0" w:uiPriority="68" w:unhideWhenUsed="0"/>
-    <w:lsdException w:name="Medium Grid 3 Accent 3" w:semiHidden="0" w:uiPriority="69" w:unhideWhenUsed="0"/>
-    <w:lsdException w:name="Dark List Accent 3" w:semiHidden="0" w:uiPriority="70" w:unhideWhenUsed="0"/>
-    <w:lsdException w:name="Colorful Shading Accent 3" w:semiHidden="0" w:uiPriority="71" w:unhideWhenUsed="0"/>
-    <w:lsdException w:name="Colorful List Accent 3" w:semiHidden="0" w:uiPriority="72" w:unhideWhenUsed="0"/>
-    <w:lsdException w:name="Colorful Grid Accent 3" w:semiHidden="0" w:uiPriority="73" w:unhideWhenUsed="0"/>
-    <w:lsdException w:name="Light Shading Accent 4" w:semiHidden="0" w:uiPriority="60" w:unhideWhenUsed="0"/>
-    <w:lsdException w:name="Light List Accent 4" w:semiHidden="0" w:uiPriority="61" w:unhideWhenUsed="0"/>
-    <w:lsdException w:name="Light Grid Accent 4" w:semiHidden="0" w:uiPriority="62" w:unhideWhenUsed="0"/>
-    <w:lsdException w:name="Medium Shading 1 Accent 4" w:semiHidden="0" w:uiPriority="63" w:unhideWhenUsed="0"/>
-    <w:lsdException w:name="Medium Shading 2 Accent 4" w:semiHidden="0" w:uiPriority="64" w:unhideWhenUsed="0"/>
-    <w:lsdException w:name="Medium List 1 Accent 4" w:semiHidden="0" w:uiPriority="65" w:unhideWhenUsed="0"/>
-    <w:lsdException w:name="Medium List 2 Accent 4" w:semiHidden="0" w:uiPriority="66" w:unhideWhenUsed="0"/>
-    <w:lsdException w:name="Medium Grid 1 Accent 4" w:semiHidden="0" w:uiPriority="67" w:unhideWhenUsed="0"/>
-    <w:lsdException w:name="Medium Grid 2 Accent 4" w:semiHidden="0" w:uiPriority="68" w:unhideWhenUsed="0"/>
-    <w:lsdException w:name="Medium Grid 3 Accent 4" w:semiHidden="0" w:uiPriority="69" w:unhideWhenUsed="0"/>
-    <w:lsdException w:name="Dark List Accent 4" w:semiHidden="0" w:uiPriority="70" w:unhideWhenUsed="0"/>
-    <w:lsdException w:name="Colorful Shading Accent 4" w:semiHidden="0" w:uiPriority="71" w:unhideWhenUsed="0"/>
-    <w:lsdException w:name="Colorful List Accent 4" w:semiHidden="0" w:uiPriority="72" w:unhideWhenUsed="0"/>
-    <w:lsdException w:name="Colorful Grid Accent 4" w:semiHidden="0" w:uiPriority="73" w:unhideWhenUsed="0"/>
-    <w:lsdException w:name="Light Shading Accent 5" w:semiHidden="0" w:uiPriority="60" w:unhideWhenUsed="0"/>
-    <w:lsdException w:name="Light List Accent 5" w:semiHidden="0" w:uiPriority="61" w:unhideWhenUsed="0"/>
-    <w:lsdException w:name="Light Grid Accent 5" w:semiHidden="0" w:uiPriority="62" w:unhideWhenUsed="0"/>
-    <w:lsdException w:name="Medium Shading 1 Accent 5" w:semiHidden="0" w:uiPriority="63" w:unhideWhenUsed="0"/>
-    <w:lsdException w:name="Medium Shading 2 Accent 5" w:semiHidden="0" w:uiPriority="64" w:unhideWhenUsed="0"/>
-    <w:lsdException w:name="Medium List 1 Accent 5" w:semiHidden="0" w:uiPriority="65" w:unhideWhenUsed="0"/>
-    <w:lsdException w:name="Medium List 2 Accent 5" w:semiHidden="0" w:uiPriority="66" w:unhideWhenUsed="0"/>
-    <w:lsdException w:name="Medium Grid 1 Accent 5" w:semiHidden="0" w:uiPriority="67" w:unhideWhenUsed="0"/>
-    <w:lsdException w:name="Medium Grid 2 Accent 5" w:semiHidden="0" w:uiPriority="68" w:unhideWhenUsed="0"/>
-    <w:lsdException w:name="Medium Grid 3 Accent 5" w:semiHidden="0" w:uiPriority="69" w:unhideWhenUsed="0"/>
-    <w:lsdException w:name="Dark List Accent 5" w:semiHidden="0" w:uiPriority="70" w:unhideWhenUsed="0"/>
-    <w:lsdException w:name="Colorful Shading Accent 5" w:semiHidden="0" w:uiPriority="71" w:unhideWhenUsed="0"/>
-    <w:lsdException w:name="Colorful List Accent 5" w:semiHidden="0" w:uiPriority="72" w:unhideWhenUsed="0"/>
-    <w:lsdException w:name="Colorful Grid Accent 5" w:semiHidden="0" w:uiPriority="73" w:unhideWhenUsed="0"/>
-    <w:lsdException w:name="Light Shading Accent 6" w:semiHidden="0" w:uiPriority="60" w:unhideWhenUsed="0"/>
-    <w:lsdException w:name="Light List Accent 6" w:semiHidden="0" w:uiPriority="61" w:unhideWhenUsed="0"/>
-    <w:lsdException w:name="Light Grid Accent 6" w:semiHidden="0" w:uiPriority="62" w:unhideWhenUsed="0"/>
-    <w:lsdException w:name="Medium Shading 1 Accent 6" w:semiHidden="0" w:uiPriority="63" w:unhideWhenUsed="0"/>
-    <w:lsdException w:name="Medium Shading 2 Accent 6" w:semiHidden="0" w:uiPriority="64" w:unhideWhenUsed="0"/>
-    <w:lsdException w:name="Medium List 1 Accent 6" w:semiHidden="0" w:uiPriority="65" w:unhideWhenUsed="0"/>
-    <w:lsdException w:name="Medium List 2 Accent 6" w:semiHidden="0" w:uiPriority="66" w:unhideWhenUsed="0"/>
-    <w:lsdException w:name="Medium Grid 1 Accent 6" w:semiHidden="0" w:uiPriority="67" w:unhideWhenUsed="0"/>
-    <w:lsdException w:name="Medium Grid 2 Accent 6" w:semiHidden="0" w:uiPriority="68" w:unhideWhenUsed="0"/>
-    <w:lsdException w:name="Medium Grid 3 Accent 6" w:semiHidden="0" w:uiPriority="69" w:unhideWhenUsed="0"/>
-    <w:lsdException w:name="Dark List Accent 6" w:semiHidden="0" w:uiPriority="70" w:unhideWhenUsed="0"/>
-    <w:lsdException w:name="Colorful Shading Accent 6" w:semiHidden="0" w:uiPriority="71" w:unhideWhenUsed="0"/>
-    <w:lsdException w:name="Colorful List Accent 6" w:semiHidden="0" w:uiPriority="72" w:unhideWhenUsed="0"/>
-    <w:lsdException w:name="Colorful Grid Accent 6" w:semiHidden="0" w:uiPriority="73" w:unhideWhenUsed="0"/>
-    <w:lsdException w:name="Subtle Emphasis" w:semiHidden="0" w:uiPriority="19" w:unhideWhenUsed="0" w:qFormat="1"/>
-    <w:lsdException w:name="Intense Emphasis" w:semiHidden="0" w:uiPriority="21" w:unhideWhenUsed="0" w:qFormat="1"/>
-    <w:lsdException w:name="Subtle Reference" w:semiHidden="0" w:uiPriority="31" w:unhideWhenUsed="0" w:qFormat="1"/>
-    <w:lsdException w:name="Intense Reference" w:semiHidden="0" w:uiPriority="32" w:unhideWhenUsed="0" w:qFormat="1"/>
-    <w:lsdException w:name="Book Title" w:semiHidden="0" w:uiPriority="33" w:unhideWhenUsed="0" w:qFormat="1"/>
-    <w:lsdException w:name="Bibliography" w:uiPriority="37"/>
-    <w:lsdException w:name="TOC Heading" w:uiPriority="39" w:qFormat="1"/>
+  <w:latentStyles w:defLockedState="0" w:defUIPriority="99" w:defSemiHidden="0" w:defUnhideWhenUsed="0" w:defQFormat="0" w:count="371">
+    <w:lsdException w:name="Normal" w:uiPriority="0" w:qFormat="1"/>
+    <w:lsdException w:name="heading 1" w:uiPriority="9" w:qFormat="1"/>
+    <w:lsdException w:name="heading 2" w:semiHidden="1" w:uiPriority="9" w:unhideWhenUsed="1" w:qFormat="1"/>
+    <w:lsdException w:name="heading 3" w:semiHidden="1" w:uiPriority="9" w:unhideWhenUsed="1" w:qFormat="1"/>
+    <w:lsdException w:name="heading 4" w:semiHidden="1" w:uiPriority="9" w:unhideWhenUsed="1" w:qFormat="1"/>
+    <w:lsdException w:name="heading 5" w:semiHidden="1" w:uiPriority="9" w:unhideWhenUsed="1" w:qFormat="1"/>
+    <w:lsdException w:name="heading 6" w:semiHidden="1" w:uiPriority="9" w:unhideWhenUsed="1" w:qFormat="1"/>
+    <w:lsdException w:name="heading 7" w:semiHidden="1" w:uiPriority="9" w:unhideWhenUsed="1" w:qFormat="1"/>
+    <w:lsdException w:name="heading 8" w:semiHidden="1" w:uiPriority="9" w:unhideWhenUsed="1" w:qFormat="1"/>
+    <w:lsdException w:name="heading 9" w:semiHidden="1" w:uiPriority="9" w:unhideWhenUsed="1" w:qFormat="1"/>
+    <w:lsdException w:name="index 1" w:semiHidden="1" w:unhideWhenUsed="1"/>
+    <w:lsdException w:name="index 2" w:semiHidden="1" w:unhideWhenUsed="1"/>
+    <w:lsdException w:name="index 3" w:semiHidden="1" w:unhideWhenUsed="1"/>
+    <w:lsdException w:name="index 4" w:semiHidden="1" w:unhideWhenUsed="1"/>
+    <w:lsdException w:name="index 5" w:semiHidden="1" w:unhideWhenUsed="1"/>
+    <w:lsdException w:name="index 6" w:semiHidden="1" w:unhideWhenUsed="1"/>
+    <w:lsdException w:name="index 7" w:semiHidden="1" w:unhideWhenUsed="1"/>
+    <w:lsdException w:name="index 8" w:semiHidden="1" w:unhideWhenUsed="1"/>
+    <w:lsdException w:name="index 9" w:semiHidden="1" w:unhideWhenUsed="1"/>
+    <w:lsdException w:name="toc 1" w:semiHidden="1" w:uiPriority="39" w:unhideWhenUsed="1"/>
+    <w:lsdException w:name="toc 2" w:semiHidden="1" w:uiPriority="39" w:unhideWhenUsed="1"/>
+    <w:lsdException w:name="toc 3" w:semiHidden="1" w:uiPriority="39" w:unhideWhenUsed="1"/>
+    <w:lsdException w:name="toc 4" w:semiHidden="1" w:uiPriority="39" w:unhideWhenUsed="1"/>
+    <w:lsdException w:name="toc 5" w:semiHidden="1" w:uiPriority="39" w:unhideWhenUsed="1"/>
+    <w:lsdException w:name="toc 6" w:semiHidden="1" w:uiPriority="39" w:unhideWhenUsed="1"/>
+    <w:lsdException w:name="toc 7" w:semiHidden="1" w:uiPriority="39" w:unhideWhenUsed="1"/>
+    <w:lsdException w:name="toc 8" w:semiHidden="1" w:uiPriority="39" w:unhideWhenUsed="1"/>
+    <w:lsdException w:name="toc 9" w:semiHidden="1" w:uiPriority="39" w:unhideWhenUsed="1"/>
+    <w:lsdException w:name="Normal Indent" w:semiHidden="1" w:unhideWhenUsed="1"/>
+    <w:lsdException w:name="footnote text" w:semiHidden="1" w:unhideWhenUsed="1"/>
+    <w:lsdException w:name="annotation text" w:semiHidden="1" w:unhideWhenUsed="1"/>
+    <w:lsdException w:name="header" w:semiHidden="1" w:unhideWhenUsed="1"/>
+    <w:lsdException w:name="footer" w:semiHidden="1" w:unhideWhenUsed="1"/>
+    <w:lsdException w:name="index heading" w:semiHidden="1" w:unhideWhenUsed="1"/>
+    <w:lsdException w:name="caption" w:semiHidden="1" w:uiPriority="35" w:unhideWhenUsed="1" w:qFormat="1"/>
+    <w:lsdException w:name="table of figures" w:semiHidden="1" w:unhideWhenUsed="1"/>
+    <w:lsdException w:name="envelope address" w:semiHidden="1" w:unhideWhenUsed="1"/>
+    <w:lsdException w:name="envelope return" w:semiHidden="1" w:unhideWhenUsed="1"/>
+    <w:lsdException w:name="footnote reference" w:semiHidden="1" w:unhideWhenUsed="1"/>
+    <w:lsdException w:name="annotation reference" w:semiHidden="1" w:unhideWhenUsed="1"/>
+    <w:lsdException w:name="line number" w:semiHidden="1" w:unhideWhenUsed="1"/>
+    <w:lsdException w:name="page number" w:semiHidden="1" w:unhideWhenUsed="1"/>
+    <w:lsdException w:name="endnote reference" w:semiHidden="1" w:unhideWhenUsed="1"/>
+    <w:lsdException w:name="endnote text" w:semiHidden="1" w:unhideWhenUsed="1"/>
+    <w:lsdException w:name="table of authorities" w:semiHidden="1" w:unhideWhenUsed="1"/>
+    <w:lsdException w:name="macro" w:semiHidden="1" w:unhideWhenUsed="1"/>
+    <w:lsdException w:name="toa heading" w:semiHidden="1" w:unhideWhenUsed="1"/>
+    <w:lsdException w:name="List" w:semiHidden="1" w:unhideWhenUsed="1"/>
+    <w:lsdException w:name="List Bullet" w:semiHidden="1" w:unhideWhenUsed="1"/>
+    <w:lsdException w:name="List Number" w:semiHidden="1" w:unhideWhenUsed="1"/>
+    <w:lsdException w:name="List 2" w:semiHidden="1" w:unhideWhenUsed="1"/>
+    <w:lsdException w:name="List 3" w:semiHidden="1" w:unhideWhenUsed="1"/>
+    <w:lsdException w:name="List 4" w:semiHidden="1" w:unhideWhenUsed="1"/>
+    <w:lsdException w:name="List 5" w:semiHidden="1" w:unhideWhenUsed="1"/>
+    <w:lsdException w:name="List Bullet 2" w:semiHidden="1" w:unhideWhenUsed="1"/>
+    <w:lsdException w:name="List Bullet 3" w:semiHidden="1" w:unhideWhenUsed="1"/>
+    <w:lsdException w:name="List Bullet 4" w:semiHidden="1" w:unhideWhenUsed="1"/>
+    <w:lsdException w:name="List Bullet 5" w:semiHidden="1" w:unhideWhenUsed="1"/>
+    <w:lsdException w:name="List Number 2" w:semiHidden="1" w:unhideWhenUsed="1"/>
+    <w:lsdException w:name="List Number 3" w:semiHidden="1" w:unhideWhenUsed="1"/>
+    <w:lsdException w:name="List Number 4" w:semiHidden="1" w:unhideWhenUsed="1"/>
+    <w:lsdException w:name="List Number 5" w:semiHidden="1" w:unhideWhenUsed="1"/>
+    <w:lsdException w:name="Title" w:uiPriority="10" w:qFormat="1"/>
+    <w:lsdException w:name="Closing" w:semiHidden="1" w:unhideWhenUsed="1"/>
+    <w:lsdException w:name="Signature" w:semiHidden="1" w:unhideWhenUsed="1"/>
+    <w:lsdException w:name="Default Paragraph Font" w:semiHidden="1" w:uiPriority="1" w:unhideWhenUsed="1"/>
+    <w:lsdException w:name="Body Text" w:semiHidden="1" w:unhideWhenUsed="1"/>
+    <w:lsdException w:name="Body Text Indent" w:semiHidden="1" w:unhideWhenUsed="1"/>
+    <w:lsdException w:name="List Continue" w:semiHidden="1" w:unhideWhenUsed="1"/>
+    <w:lsdException w:name="List Continue 2" w:semiHidden="1" w:unhideWhenUsed="1"/>
+    <w:lsdException w:name="List Continue 3" w:semiHidden="1" w:unhideWhenUsed="1"/>
+    <w:lsdException w:name="List Continue 4" w:semiHidden="1" w:unhideWhenUsed="1"/>
+    <w:lsdException w:name="List Continue 5" w:semiHidden="1" w:unhideWhenUsed="1"/>
+    <w:lsdException w:name="Message Header" w:semiHidden="1" w:unhideWhenUsed="1"/>
+    <w:lsdException w:name="Subtitle" w:uiPriority="11" w:qFormat="1"/>
+    <w:lsdException w:name="Salutation" w:semiHidden="1" w:unhideWhenUsed="1"/>
+    <w:lsdException w:name="Date" w:semiHidden="1" w:unhideWhenUsed="1"/>
+    <w:lsdException w:name="Body Text First Indent" w:semiHidden="1" w:unhideWhenUsed="1"/>
+    <w:lsdException w:name="Body Text First Indent 2" w:semiHidden="1" w:unhideWhenUsed="1"/>
+    <w:lsdException w:name="Note Heading" w:semiHidden="1" w:unhideWhenUsed="1"/>
+    <w:lsdException w:name="Body Text 2" w:semiHidden="1" w:unhideWhenUsed="1"/>
+    <w:lsdException w:name="Body Text 3" w:semiHidden="1" w:unhideWhenUsed="1"/>
+    <w:lsdException w:name="Body Text Indent 2" w:semiHidden="1" w:unhideWhenUsed="1"/>
+    <w:lsdException w:name="Body Text Indent 3" w:semiHidden="1" w:unhideWhenUsed="1"/>
+    <w:lsdException w:name="Block Text" w:semiHidden="1" w:unhideWhenUsed="1"/>
+    <w:lsdException w:name="Hyperlink" w:semiHidden="1" w:unhideWhenUsed="1"/>
+    <w:lsdException w:name="FollowedHyperlink" w:semiHidden="1" w:unhideWhenUsed="1"/>
+    <w:lsdException w:name="Strong" w:uiPriority="22" w:qFormat="1"/>
+    <w:lsdException w:name="Emphasis" w:uiPriority="20" w:qFormat="1"/>
+    <w:lsdException w:name="Document Map" w:semiHidden="1" w:unhideWhenUsed="1"/>
+    <w:lsdException w:name="Plain Text" w:semiHidden="1" w:unhideWhenUsed="1"/>
+    <w:lsdException w:name="E-mail Signature" w:semiHidden="1" w:unhideWhenUsed="1"/>
+    <w:lsdException w:name="HTML Top of Form" w:semiHidden="1" w:unhideWhenUsed="1"/>
+    <w:lsdException w:name="HTML Bottom of Form" w:semiHidden="1" w:unhideWhenUsed="1"/>
+    <w:lsdException w:name="Normal (Web)" w:semiHidden="1" w:unhideWhenUsed="1"/>
+    <w:lsdException w:name="HTML Acronym" w:semiHidden="1" w:unhideWhenUsed="1"/>
+    <w:lsdException w:name="HTML Address" w:semiHidden="1" w:unhideWhenUsed="1"/>
+    <w:lsdException w:name="HTML Cite" w:semiHidden="1" w:unhideWhenUsed="1"/>
+    <w:lsdException w:name="HTML Code" w:semiHidden="1" w:unhideWhenUsed="1"/>
+    <w:lsdException w:name="HTML Definition" w:semiHidden="1" w:unhideWhenUsed="1"/>
+    <w:lsdException w:name="HTML Keyboard" w:semiHidden="1" w:unhideWhenUsed="1"/>
+    <w:lsdException w:name="HTML Preformatted" w:semiHidden="1" w:unhideWhenUsed="1"/>
+    <w:lsdException w:name="HTML Sample" w:semiHidden="1" w:unhideWhenUsed="1"/>
+    <w:lsdException w:name="HTML Typewriter" w:semiHidden="1" w:unhideWhenUsed="1"/>
+    <w:lsdException w:name="HTML Variable" w:semiHidden="1" w:unhideWhenUsed="1"/>
+    <w:lsdException w:name="Normal Table" w:semiHidden="1" w:unhideWhenUsed="1"/>
+    <w:lsdException w:name="annotation subject" w:semiHidden="1" w:unhideWhenUsed="1"/>
+    <w:lsdException w:name="No List" w:semiHidden="1" w:unhideWhenUsed="1"/>
+    <w:lsdException w:name="Outline List 1" w:semiHidden="1" w:unhideWhenUsed="1"/>
+    <w:lsdException w:name="Outline List 2" w:semiHidden="1" w:unhideWhenUsed="1"/>
+    <w:lsdException w:name="Outline List 3" w:semiHidden="1" w:unhideWhenUsed="1"/>
+    <w:lsdException w:name="Table Simple 1" w:semiHidden="1" w:unhideWhenUsed="1"/>
+    <w:lsdException w:name="Table Simple 2" w:semiHidden="1" w:unhideWhenUsed="1"/>
+    <w:lsdException w:name="Table Simple 3" w:semiHidden="1" w:unhideWhenUsed="1"/>
+    <w:lsdException w:name="Table Classic 1" w:semiHidden="1" w:unhideWhenUsed="1"/>
+    <w:lsdException w:name="Table Classic 2" w:semiHidden="1" w:unhideWhenUsed="1"/>
+    <w:lsdException w:name="Table Classic 3" w:semiHidden="1" w:unhideWhenUsed="1"/>
+    <w:lsdException w:name="Table Classic 4" w:semiHidden="1" w:unhideWhenUsed="1"/>
+    <w:lsdException w:name="Table Colorful 1" w:semiHidden="1" w:unhideWhenUsed="1"/>
+    <w:lsdException w:name="Table Colorful 2" w:semiHidden="1" w:unhideWhenUsed="1"/>
+    <w:lsdException w:name="Table Colorful 3" w:semiHidden="1" w:unhideWhenUsed="1"/>
+    <w:lsdException w:name="Table Columns 1" w:semiHidden="1" w:unhideWhenUsed="1"/>
+    <w:lsdException w:name="Table Columns 2" w:semiHidden="1" w:unhideWhenUsed="1"/>
+    <w:lsdException w:name="Table Columns 3" w:semiHidden="1" w:unhideWhenUsed="1"/>
+    <w:lsdException w:name="Table Columns 4" w:semiHidden="1" w:unhideWhenUsed="1"/>
+    <w:lsdException w:name="Table Columns 5" w:semiHidden="1" w:unhideWhenUsed="1"/>
+    <w:lsdException w:name="Table Grid 1" w:semiHidden="1" w:unhideWhenUsed="1"/>
+    <w:lsdException w:name="Table Grid 2" w:semiHidden="1" w:unhideWhenUsed="1"/>
+    <w:lsdException w:name="Table Grid 3" w:semiHidden="1" w:unhideWhenUsed="1"/>
+    <w:lsdException w:name="Table Grid 4" w:semiHidden="1" w:unhideWhenUsed="1"/>
+    <w:lsdException w:name="Table Grid 5" w:semiHidden="1" w:unhideWhenUsed="1"/>
+    <w:lsdException w:name="Table Grid 6" w:semiHidden="1" w:unhideWhenUsed="1"/>
+    <w:lsdException w:name="Table Grid 7" w:semiHidden="1" w:unhideWhenUsed="1"/>
+    <w:lsdException w:name="Table Grid 8" w:semiHidden="1" w:unhideWhenUsed="1"/>
+    <w:lsdException w:name="Table List 1" w:semiHidden="1" w:unhideWhenUsed="1"/>
+    <w:lsdException w:name="Table List 2" w:semiHidden="1" w:unhideWhenUsed="1"/>
+    <w:lsdException w:name="Table List 3" w:semiHidden="1" w:unhideWhenUsed="1"/>
+    <w:lsdException w:name="Table List 4" w:semiHidden="1" w:unhideWhenUsed="1"/>
+    <w:lsdException w:name="Table List 5" w:semiHidden="1" w:unhideWhenUsed="1"/>
+    <w:lsdException w:name="Table List 6" w:semiHidden="1" w:unhideWhenUsed="1"/>
+    <w:lsdException w:name="Table List 7" w:semiHidden="1" w:unhideWhenUsed="1"/>
+    <w:lsdException w:name="Table List 8" w:semiHidden="1" w:unhideWhenUsed="1"/>
+    <w:lsdException w:name="Table 3D effects 1" w:semiHidden="1" w:unhideWhenUsed="1"/>
+    <w:lsdException w:name="Table 3D effects 2" w:semiHidden="1" w:unhideWhenUsed="1"/>
+    <w:lsdException w:name="Table 3D effects 3" w:semiHidden="1" w:unhideWhenUsed="1"/>
+    <w:lsdException w:name="Table Contemporary" w:semiHidden="1" w:unhideWhenUsed="1"/>
+    <w:lsdException w:name="Table Elegant" w:semiHidden="1" w:unhideWhenUsed="1"/>
+    <w:lsdException w:name="Table Professional" w:semiHidden="1" w:unhideWhenUsed="1"/>
+    <w:lsdException w:name="Table Subtle 1" w:semiHidden="1" w:unhideWhenUsed="1"/>
+    <w:lsdException w:name="Table Subtle 2" w:semiHidden="1" w:unhideWhenUsed="1"/>
+    <w:lsdException w:name="Table Web 1" w:semiHidden="1" w:unhideWhenUsed="1"/>
+    <w:lsdException w:name="Table Web 2" w:semiHidden="1" w:unhideWhenUsed="1"/>
+    <w:lsdException w:name="Table Web 3" w:semiHidden="1" w:unhideWhenUsed="1"/>
+    <w:lsdException w:name="Balloon Text" w:semiHidden="1" w:unhideWhenUsed="1"/>
+    <w:lsdException w:name="Table Grid" w:uiPriority="59"/>
+    <w:lsdException w:name="Table Theme" w:semiHidden="1" w:unhideWhenUsed="1"/>
+    <w:lsdException w:name="Placeholder Text" w:semiHidden="1"/>
+    <w:lsdException w:name="No Spacing" w:uiPriority="1" w:qFormat="1"/>
+    <w:lsdException w:name="Light Shading" w:uiPriority="60"/>
+    <w:lsdException w:name="Light List" w:uiPriority="61"/>
+    <w:lsdException w:name="Light Grid" w:uiPriority="62"/>
+    <w:lsdException w:name="Medium Shading 1" w:uiPriority="63"/>
+    <w:lsdException w:name="Medium Shading 2" w:uiPriority="64"/>
+    <w:lsdException w:name="Medium List 1" w:uiPriority="65"/>
+    <w:lsdException w:name="Medium List 2" w:uiPriority="66"/>
+    <w:lsdException w:name="Medium Grid 1" w:uiPriority="67"/>
+    <w:lsdException w:name="Medium Grid 2" w:uiPriority="68"/>
+    <w:lsdException w:name="Medium Grid 3" w:uiPriority="69"/>
+    <w:lsdException w:name="Dark List" w:uiPriority="70"/>
+    <w:lsdException w:name="Colorful Shading" w:uiPriority="71"/>
+    <w:lsdException w:name="Colorful List" w:uiPriority="72"/>
+    <w:lsdException w:name="Colorful Grid" w:uiPriority="73"/>
+    <w:lsdException w:name="Light Shading Accent 1" w:uiPriority="60"/>
+    <w:lsdException w:name="Light List Accent 1" w:uiPriority="61"/>
+    <w:lsdException w:name="Light Grid Accent 1" w:uiPriority="62"/>
+    <w:lsdException w:name="Medium Shading 1 Accent 1" w:uiPriority="63"/>
+    <w:lsdException w:name="Medium Shading 2 Accent 1" w:uiPriority="64"/>
+    <w:lsdException w:name="Medium List 1 Accent 1" w:uiPriority="65"/>
+    <w:lsdException w:name="Revision" w:semiHidden="1"/>
+    <w:lsdException w:name="List Paragraph" w:uiPriority="34" w:qFormat="1"/>
+    <w:lsdException w:name="Quote" w:uiPriority="29" w:qFormat="1"/>
+    <w:lsdException w:name="Intense Quote" w:uiPriority="30" w:qFormat="1"/>
+    <w:lsdException w:name="Medium List 2 Accent 1" w:uiPriority="66"/>
+    <w:lsdException w:name="Medium Grid 1 Accent 1" w:uiPriority="67"/>
+    <w:lsdException w:name="Medium Grid 2 Accent 1" w:uiPriority="68"/>
+    <w:lsdException w:name="Medium Grid 3 Accent 1" w:uiPriority="69"/>
+    <w:lsdException w:name="Dark List Accent 1" w:uiPriority="70"/>
+    <w:lsdException w:name="Colorful Shading Accent 1" w:uiPriority="71"/>
+    <w:lsdException w:name="Colorful List Accent 1" w:uiPriority="72"/>
+    <w:lsdException w:name="Colorful Grid Accent 1" w:uiPriority="73"/>
+    <w:lsdException w:name="Light Shading Accent 2" w:uiPriority="60"/>
+    <w:lsdException w:name="Light List Accent 2" w:uiPriority="61"/>
+    <w:lsdException w:name="Light Grid Accent 2" w:uiPriority="62"/>
+    <w:lsdException w:name="Medium Shading 1 Accent 2" w:uiPriority="63"/>
+    <w:lsdException w:name="Medium Shading 2 Accent 2" w:uiPriority="64"/>
+    <w:lsdException w:name="Medium List 1 Accent 2" w:uiPriority="65"/>
+    <w:lsdException w:name="Medium List 2 Accent 2" w:uiPriority="66"/>
+    <w:lsdException w:name="Medium Grid 1 Accent 2" w:uiPriority="67"/>
+    <w:lsdException w:name="Medium Grid 2 Accent 2" w:uiPriority="68"/>
+    <w:lsdException w:name="Medium Grid 3 Accent 2" w:uiPriority="69"/>
+    <w:lsdException w:name="Dark List Accent 2" w:uiPriority="70"/>
+    <w:lsdException w:name="Colorful Shading Accent 2" w:uiPriority="71"/>
+    <w:lsdException w:name="Colorful List Accent 2" w:uiPriority="72"/>
+    <w:lsdException w:name="Colorful Grid Accent 2" w:uiPriority="73"/>
+    <w:lsdException w:name="Light Shading Accent 3" w:uiPriority="60"/>
+    <w:lsdException w:name="Light List Accent 3" w:uiPriority="61"/>
+    <w:lsdException w:name="Light Grid Accent 3" w:uiPriority="62"/>
+    <w:lsdException w:name="Medium Shading 1 Accent 3" w:uiPriority="63"/>
+    <w:lsdException w:name="Medium Shading 2 Accent 3" w:uiPriority="64"/>
+    <w:lsdException w:name="Medium List 1 Accent 3" w:uiPriority="65"/>
+    <w:lsdException w:name="Medium List 2 Accent 3" w:uiPriority="66"/>
+    <w:lsdException w:name="Medium Grid 1 Accent 3" w:uiPriority="67"/>
+    <w:lsdException w:name="Medium Grid 2 Accent 3" w:uiPriority="68"/>
+    <w:lsdException w:name="Medium Grid 3 Accent 3" w:uiPriority="69"/>
+    <w:lsdException w:name="Dark List Accent 3" w:uiPriority="70"/>
+    <w:lsdException w:name="Colorful Shading Accent 3" w:uiPriority="71"/>
+    <w:lsdException w:name="Colorful List Accent 3" w:uiPriority="72"/>
+    <w:lsdException w:name="Colorful Grid Accent 3" w:uiPriority="73"/>
+    <w:lsdException w:name="Light Shading Accent 4" w:uiPriority="60"/>
+    <w:lsdException w:name="Light List Accent 4" w:uiPriority="61"/>
+    <w:lsdException w:name="Light Grid Accent 4" w:uiPriority="62"/>
+    <w:lsdException w:name="Medium Shading 1 Accent 4" w:uiPriority="63"/>
+    <w:lsdException w:name="Medium Shading 2 Accent 4" w:uiPriority="64"/>
+    <w:lsdException w:name="Medium List 1 Accent 4" w:uiPriority="65"/>
+    <w:lsdException w:name="Medium List 2 Accent 4" w:uiPriority="66"/>
+    <w:lsdException w:name="Medium Grid 1 Accent 4" w:uiPriority="67"/>
+    <w:lsdException w:name="Medium Grid 2 Accent 4" w:uiPriority="68"/>
+    <w:lsdException w:name="Medium Grid 3 Accent 4" w:uiPriority="69"/>
+    <w:lsdException w:name="Dark List Accent 4" w:uiPriority="70"/>
+    <w:lsdException w:name="Colorful Shading Accent 4" w:uiPriority="71"/>
+    <w:lsdException w:name="Colorful List Accent 4" w:uiPriority="72"/>
+    <w:lsdException w:name="Colorful Grid Accent 4" w:uiPriority="73"/>
+    <w:lsdException w:name="Light Shading Accent 5" w:uiPriority="60"/>
+    <w:lsdException w:name="Light List Accent 5" w:uiPriority="61"/>
+    <w:lsdException w:name="Light Grid Accent 5" w:uiPriority="62"/>
+    <w:lsdException w:name="Medium Shading 1 Accent 5" w:uiPriority="63"/>
+    <w:lsdException w:name="Medium Shading 2 Accent 5" w:uiPriority="64"/>
+    <w:lsdException w:name="Medium List 1 Accent 5" w:uiPriority="65"/>
+    <w:lsdException w:name="Medium List 2 Accent 5" w:uiPriority="66"/>
+    <w:lsdException w:name="Medium Grid 1 Accent 5" w:uiPriority="67"/>
+    <w:lsdException w:name="Medium Grid 2 Accent 5" w:uiPriority="68"/>
+    <w:lsdException w:name="Medium Grid 3 Accent 5" w:uiPriority="69"/>
+    <w:lsdException w:name="Dark List Accent 5" w:uiPriority="70"/>
+    <w:lsdException w:name="Colorful Shading Accent 5" w:uiPriority="71"/>
+    <w:lsdException w:name="Colorful List Accent 5" w:uiPriority="72"/>
+    <w:lsdException w:name="Colorful Grid Accent 5" w:uiPriority="73"/>
+    <w:lsdException w:name="Light Shading Accent 6" w:uiPriority="60"/>
+    <w:lsdException w:name="Light List Accent 6" w:uiPriority="61"/>
+    <w:lsdException w:name="Light Grid Accent 6" w:uiPriority="62"/>
+    <w:lsdException w:name="Medium Shading 1 Accent 6" w:uiPriority="63"/>
+    <w:lsdException w:name="Medium Shading 2 Accent 6" w:uiPriority="64"/>
+    <w:lsdException w:name="Medium List 1 Accent 6" w:uiPriority="65"/>
+    <w:lsdException w:name="Medium List 2 Accent 6" w:uiPriority="66"/>
+    <w:lsdException w:name="Medium Grid 1 Accent 6" w:uiPriority="67"/>
+    <w:lsdException w:name="Medium Grid 2 Accent 6" w:uiPriority="68"/>
+    <w:lsdException w:name="Medium Grid 3 Accent 6" w:uiPriority="69"/>
+    <w:lsdException w:name="Dark List Accent 6" w:uiPriority="70"/>
+    <w:lsdException w:name="Colorful Shading Accent 6" w:uiPriority="71"/>
+    <w:lsdException w:name="Colorful List Accent 6" w:uiPriority="72"/>
+    <w:lsdException w:name="Colorful Grid Accent 6" w:uiPriority="73"/>
+    <w:lsdException w:name="Subtle Emphasis" w:uiPriority="19" w:qFormat="1"/>
+    <w:lsdException w:name="Intense Emphasis" w:uiPriority="21" w:qFormat="1"/>
+    <w:lsdException w:name="Subtle Reference" w:uiPriority="31" w:qFormat="1"/>
+    <w:lsdException w:name="Intense Reference" w:uiPriority="32" w:qFormat="1"/>
+    <w:lsdException w:name="Book Title" w:uiPriority="33" w:qFormat="1"/>
+    <w:lsdException w:name="Bibliography" w:semiHidden="1" w:uiPriority="37" w:unhideWhenUsed="1"/>
+    <w:lsdException w:name="TOC Heading" w:semiHidden="1" w:uiPriority="39" w:unhideWhenUsed="1" w:qFormat="1"/>
+    <w:lsdException w:name="Grid Table 4" w:uiPriority="49"/>
+    <w:lsdException w:name="Grid Table 5 Dark" w:uiPriority="50"/>
+    <w:lsdException w:name="Grid Table 6 Colorful" w:uiPriority="51"/>
+    <w:lsdException w:name="Grid Table 7 Colorful" w:uiPriority="52"/>
+    <w:lsdException w:name="Grid Table 1 Light Accent 1" w:uiPriority="46"/>
+    <w:lsdException w:name="Grid Table 2 Accent 1" w:uiPriority="47"/>
+    <w:lsdException w:name="Grid Table 3 Accent 1" w:uiPriority="48"/>
+    <w:lsdException w:name="Grid Table 4 Accent 1" w:uiPriority="49"/>
+    <w:lsdException w:name="Grid Table 5 Dark Accent 1" w:uiPriority="50"/>
+    <w:lsdException w:name="Grid Table 6 Colorful Accent 1" w:uiPriority="51"/>
+    <w:lsdException w:name="Grid Table 7 Colorful Accent 1" w:uiPriority="52"/>
+    <w:lsdException w:name="Grid Table 1 Light Accent 2" w:uiPriority="46"/>
+    <w:lsdException w:name="Grid Table 2 Accent 2" w:uiPriority="47"/>
+    <w:lsdException w:name="Grid Table 3 Accent 2" w:uiPriority="48"/>
+    <w:lsdException w:name="Grid Table 4 Accent 2" w:uiPriority="49"/>
+    <w:lsdException w:name="Grid Table 5 Dark Accent 2" w:uiPriority="50"/>
+    <w:lsdException w:name="Grid Table 6 Colorful Accent 2" w:uiPriority="51"/>
+    <w:lsdException w:name="Grid Table 7 Colorful Accent 2" w:uiPriority="52"/>
+    <w:lsdException w:name="Grid Table 1 Light Accent 3" w:uiPriority="46"/>
+    <w:lsdException w:name="Grid Table 2 Accent 3" w:uiPriority="47"/>
+    <w:lsdException w:name="Grid Table 3 Accent 3" w:uiPriority="48"/>
+    <w:lsdException w:name="Grid Table 4 Accent 3" w:uiPriority="49"/>
+    <w:lsdException w:name="Grid Table 5 Dark Accent 3" w:uiPriority="50"/>
+    <w:lsdException w:name="Grid Table 6 Colorful Accent 3" w:uiPriority="51"/>
+    <w:lsdException w:name="Grid Table 7 Colorful Accent 3" w:uiPriority="52"/>
+    <w:lsdException w:name="Grid Table 1 Light Accent 4" w:uiPriority="46"/>
+    <w:lsdException w:name="Grid Table 2 Accent 4" w:uiPriority="47"/>
+    <w:lsdException w:name="Grid Table 3 Accent 4" w:uiPriority="48"/>
+    <w:lsdException w:name="Grid Table 4 Accent 4" w:uiPriority="49"/>
+    <w:lsdException w:name="Grid Table 5 Dark Accent 4" w:uiPriority="50"/>
+    <w:lsdException w:name="Grid Table 6 Colorful Accent 4" w:uiPriority="51"/>
+    <w:lsdException w:name="Grid Table 7 Colorful Accent 4" w:uiPriority="52"/>
+    <w:lsdException w:name="Grid Table 1 Light Accent 5" w:uiPriority="46"/>
+    <w:lsdException w:name="Grid Table 2 Accent 5" w:uiPriority="47"/>
+    <w:lsdException w:name="Grid Table 3 Accent 5" w:uiPriority="48"/>
+    <w:lsdException w:name="Grid Table 4 Accent 5" w:uiPriority="49"/>
+    <w:lsdException w:name="Grid Table 5 Dark Accent 5" w:uiPriority="50"/>
+    <w:lsdException w:name="Grid Table 6 Colorful Accent 5" w:uiPriority="51"/>
+    <w:lsdException w:name="Grid Table 7 Colorful Accent 5" w:uiPriority="52"/>
+    <w:lsdException w:name="Grid Table 1 Light Accent 6" w:uiPriority="46"/>
+    <w:lsdException w:name="Grid Table 2 Accent 6" w:uiPriority="47"/>
+    <w:lsdException w:name="Grid Table 3 Accent 6" w:uiPriority="48"/>
+    <w:lsdException w:name="Grid Table 4 Accent 6" w:uiPriority="49"/>
+    <w:lsdException w:name="Grid Table 5 Dark Accent 6" w:uiPriority="50"/>
+    <w:lsdException w:name="Grid Table 6 Colorful Accent 6" w:uiPriority="51"/>
+    <w:lsdException w:name="Grid Table 7 Colorful Accent 6" w:uiPriority="52"/>
+    <w:lsdException w:name="List Table 1 Light" w:uiPriority="46"/>
+    <w:lsdException w:name="List Table 2" w:uiPriority="47"/>
+    <w:lsdException w:name="List Table 3" w:uiPriority="48"/>
+    <w:lsdException w:name="List Table 4" w:uiPriority="49"/>
+    <w:lsdException w:name="List Table 5 Dark" w:uiPriority="50"/>
+    <w:lsdException w:name="List Table 6 Colorful" w:uiPriority="51"/>
+    <w:lsdException w:name="List Table 7 Colorful" w:uiPriority="52"/>
+    <w:lsdException w:name="List Table 1 Light Accent 1" w:uiPriority="46"/>
+    <w:lsdException w:name="List Table 2 Accent 1" w:uiPriority="47"/>
+    <w:lsdException w:name="List Table 3 Accent 1" w:uiPriority="48"/>
+    <w:lsdException w:name="List Table 4 Accent 1" w:uiPriority="49"/>
+    <w:lsdException w:name="List Table 5 Dark Accent 1" w:uiPriority="50"/>
+    <w:lsdException w:name="List Table 6 Colorful Accent 1" w:uiPriority="51"/>
+    <w:lsdException w:name="List Table 7 Colorful Accent 1" w:uiPriority="52"/>
+    <w:lsdException w:name="List Table 1 Light Accent 2" w:uiPriority="46"/>
+    <w:lsdException w:name="List Table 2 Accent 2" w:uiPriority="47"/>
+    <w:lsdException w:name="List Table 3 Accent 2" w:uiPriority="48"/>
+    <w:lsdException w:name="List Table 4 Accent 2" w:uiPriority="49"/>
+    <w:lsdException w:name="List Table 5 Dark Accent 2" w:uiPriority="50"/>
+    <w:lsdException w:name="List Table 6 Colorful Accent 2" w:uiPriority="51"/>
+    <w:lsdException w:name="List Table 7 Colorful Accent 2" w:uiPriority="52"/>
+    <w:lsdException w:name="List Table 1 Light Accent 3" w:uiPriority="46"/>
+    <w:lsdException w:name="List Table 2 Accent 3" w:uiPriority="47"/>
+    <w:lsdException w:name="List Table 3 Accent 3" w:uiPriority="48"/>
+    <w:lsdException w:name="List Table 4 Accent 3" w:uiPriority="49"/>
+    <w:lsdException w:name="List Table 5 Dark Accent 3" w:uiPriority="50"/>
+    <w:lsdException w:name="List Table 6 Colorful Accent 3" w:uiPriority="51"/>
+    <w:lsdException w:name="List Table 7 Colorful Accent 3" w:uiPriority="52"/>
+    <w:lsdException w:name="List Table 1 Light Accent 4" w:uiPriority="46"/>
+    <w:lsdException w:name="List Table 2 Accent 4" w:uiPriority="47"/>
+    <w:lsdException w:name="List Table 3 Accent 4" w:uiPriority="48"/>
+    <w:lsdException w:name="List Table 4 Accent 4" w:uiPriority="49"/>
+    <w:lsdException w:name="List Table 5 Dark Accent 4" w:uiPriority="50"/>
+    <w:lsdException w:name="List Table 6 Colorful Accent 4" w:uiPriority="51"/>
+    <w:lsdException w:name="List Table 7 Colorful Accent 4" w:uiPriority="52"/>
+    <w:lsdException w:name="List Table 1 Light Accent 5" w:uiPriority="46"/>
+    <w:lsdException w:name="List Table 2 Accent 5" w:uiPriority="47"/>
+    <w:lsdException w:name="List Table 3 Accent 5" w:uiPriority="48"/>
+    <w:lsdException w:name="List Table 4 Accent 5" w:uiPriority="49"/>
+    <w:lsdException w:name="List Table 5 Dark Accent 5" w:uiPriority="50"/>
+    <w:lsdException w:name="List Table 6 Colorful Accent 5" w:uiPriority="51"/>
+    <w:lsdException w:name="List Table 7 Colorful Accent 5" w:uiPriority="52"/>
+    <w:lsdException w:name="List Table 1 Light Accent 6" w:uiPriority="46"/>
+    <w:lsdException w:name="List Table 2 Accent 6" w:uiPriority="47"/>
+    <w:lsdException w:name="List Table 3 Accent 6" w:uiPriority="48"/>
+    <w:lsdException w:name="List Table 4 Accent 6" w:uiPriority="49"/>
+    <w:lsdException w:name="List Table 5 Dark Accent 6" w:uiPriority="50"/>
+    <w:lsdException w:name="List Table 6 Colorful Accent 6" w:uiPriority="51"/>
+    <w:lsdException w:name="List Table 7 Colorful Accent 6" w:uiPriority="52"/>
   </w:latentStyles>
   <w:style w:type="paragraph" w:default="1" w:styleId="Normal">
     <w:name w:val="Normal"/>

</xml_diff>